<commit_message>
Maintenance manual fixed heading casing
</commit_message>
<xml_diff>
--- a/docs/maintenance_manual/src/MaintenanceManualGroup20.docx
+++ b/docs/maintenance_manual/src/MaintenanceManualGroup20.docx
@@ -431,7 +431,7 @@
           </w:r>
         </w:sdtContent>
       </w:sdt>
-      <w:hyperlink w:anchor="_Toc39575440" w:history="1">
+      <w:hyperlink w:anchor="_Toc39577367" w:history="1">
         <w:r>
           <w:rPr>
             <w:rStyle w:val="Hyperlink"/>
@@ -454,7 +454,7 @@
             <w:rStyle w:val="Hyperlink"/>
             <w:noProof/>
           </w:rPr>
-          <w:t>Introduction</w:t>
+          <w:t>INTRODUCTION</w:t>
         </w:r>
         <w:r>
           <w:rPr>
@@ -475,7 +475,7 @@
             <w:noProof/>
             <w:webHidden/>
           </w:rPr>
-          <w:instrText xml:space="preserve"> PAGEREF _Toc39575440 \h </w:instrText>
+          <w:instrText xml:space="preserve"> PAGEREF _Toc39577367 \h </w:instrText>
         </w:r>
         <w:r>
           <w:rPr>
@@ -520,7 +520,7 @@
           <w:szCs w:val="22"/>
         </w:rPr>
       </w:pPr>
-      <w:hyperlink w:anchor="_Toc39575441" w:history="1">
+      <w:hyperlink w:anchor="_Toc39577368" w:history="1">
         <w:r>
           <w:rPr>
             <w:rStyle w:val="Hyperlink"/>
@@ -563,7 +563,7 @@
             <w:noProof/>
             <w:webHidden/>
           </w:rPr>
-          <w:instrText xml:space="preserve"> PAGEREF _Toc39575441 \h </w:instrText>
+          <w:instrText xml:space="preserve"> PAGEREF _Toc39577368 \h </w:instrText>
         </w:r>
         <w:r>
           <w:rPr>
@@ -608,7 +608,7 @@
           <w:szCs w:val="22"/>
         </w:rPr>
       </w:pPr>
-      <w:hyperlink w:anchor="_Toc39575442" w:history="1">
+      <w:hyperlink w:anchor="_Toc39577369" w:history="1">
         <w:r>
           <w:rPr>
             <w:rStyle w:val="Hyperlink"/>
@@ -651,7 +651,7 @@
             <w:noProof/>
             <w:webHidden/>
           </w:rPr>
-          <w:instrText xml:space="preserve"> PAGEREF _Toc39575442 \h </w:instrText>
+          <w:instrText xml:space="preserve"> PAGEREF _Toc39577369 \h </w:instrText>
         </w:r>
         <w:r>
           <w:rPr>
@@ -696,7 +696,7 @@
           <w:szCs w:val="22"/>
         </w:rPr>
       </w:pPr>
-      <w:hyperlink w:anchor="_Toc39575443" w:history="1">
+      <w:hyperlink w:anchor="_Toc39577370" w:history="1">
         <w:r>
           <w:rPr>
             <w:rStyle w:val="Hyperlink"/>
@@ -739,7 +739,7 @@
             <w:noProof/>
             <w:webHidden/>
           </w:rPr>
-          <w:instrText xml:space="preserve"> PAGEREF _Toc39575443 \h </w:instrText>
+          <w:instrText xml:space="preserve"> PAGEREF _Toc39577370 \h </w:instrText>
         </w:r>
         <w:r>
           <w:rPr>
@@ -784,7 +784,7 @@
           <w:szCs w:val="22"/>
         </w:rPr>
       </w:pPr>
-      <w:hyperlink w:anchor="_Toc39575444" w:history="1">
+      <w:hyperlink w:anchor="_Toc39577371" w:history="1">
         <w:r>
           <w:rPr>
             <w:rStyle w:val="Hyperlink"/>
@@ -807,7 +807,7 @@
             <w:rStyle w:val="Hyperlink"/>
             <w:noProof/>
           </w:rPr>
-          <w:t>Program Description</w:t>
+          <w:t>PROGRAM DESCRIPTION</w:t>
         </w:r>
         <w:r>
           <w:rPr>
@@ -828,7 +828,7 @@
             <w:noProof/>
             <w:webHidden/>
           </w:rPr>
-          <w:instrText xml:space="preserve"> PAGEREF _Toc39575444 \h </w:instrText>
+          <w:instrText xml:space="preserve"> PAGEREF _Toc39577371 \h </w:instrText>
         </w:r>
         <w:r>
           <w:rPr>
@@ -873,7 +873,7 @@
           <w:szCs w:val="22"/>
         </w:rPr>
       </w:pPr>
-      <w:hyperlink w:anchor="_Toc39575445" w:history="1">
+      <w:hyperlink w:anchor="_Toc39577372" w:history="1">
         <w:r>
           <w:rPr>
             <w:rStyle w:val="Hyperlink"/>
@@ -896,7 +896,7 @@
             <w:rStyle w:val="Hyperlink"/>
             <w:noProof/>
           </w:rPr>
-          <w:t>Program Structure</w:t>
+          <w:t>PROGRAM STRUCTURE</w:t>
         </w:r>
         <w:r>
           <w:rPr>
@@ -917,7 +917,7 @@
             <w:noProof/>
             <w:webHidden/>
           </w:rPr>
-          <w:instrText xml:space="preserve"> PAGEREF _Toc39575445 \h </w:instrText>
+          <w:instrText xml:space="preserve"> PAGEREF _Toc39577372 \h </w:instrText>
         </w:r>
         <w:r>
           <w:rPr>
@@ -962,7 +962,7 @@
           <w:szCs w:val="22"/>
         </w:rPr>
       </w:pPr>
-      <w:hyperlink w:anchor="_Toc39575446" w:history="1">
+      <w:hyperlink w:anchor="_Toc39577373" w:history="1">
         <w:r>
           <w:rPr>
             <w:rStyle w:val="Hyperlink"/>
@@ -985,7 +985,7 @@
             <w:rStyle w:val="Hyperlink"/>
             <w:noProof/>
           </w:rPr>
-          <w:t>Algorithms</w:t>
+          <w:t>ALGORITHMS</w:t>
         </w:r>
         <w:r>
           <w:rPr>
@@ -1006,7 +1006,7 @@
             <w:noProof/>
             <w:webHidden/>
           </w:rPr>
-          <w:instrText xml:space="preserve"> PAGEREF _Toc39575446 \h </w:instrText>
+          <w:instrText xml:space="preserve"> PAGEREF _Toc39577373 \h </w:instrText>
         </w:r>
         <w:r>
           <w:rPr>
@@ -1051,7 +1051,7 @@
           <w:szCs w:val="22"/>
         </w:rPr>
       </w:pPr>
-      <w:hyperlink w:anchor="_Toc39575447" w:history="1">
+      <w:hyperlink w:anchor="_Toc39577374" w:history="1">
         <w:r>
           <w:rPr>
             <w:rStyle w:val="Hyperlink"/>
@@ -1074,7 +1074,7 @@
             <w:rStyle w:val="Hyperlink"/>
             <w:noProof/>
           </w:rPr>
-          <w:t>The Main Data Areas</w:t>
+          <w:t>THE MAIN DATA AREAS</w:t>
         </w:r>
         <w:r>
           <w:rPr>
@@ -1095,7 +1095,7 @@
             <w:noProof/>
             <w:webHidden/>
           </w:rPr>
-          <w:instrText xml:space="preserve"> PAGEREF _Toc39575447 \h </w:instrText>
+          <w:instrText xml:space="preserve"> PAGEREF _Toc39577374 \h </w:instrText>
         </w:r>
         <w:r>
           <w:rPr>
@@ -1140,7 +1140,7 @@
           <w:szCs w:val="22"/>
         </w:rPr>
       </w:pPr>
-      <w:hyperlink w:anchor="_Toc39575448" w:history="1">
+      <w:hyperlink w:anchor="_Toc39577375" w:history="1">
         <w:r>
           <w:rPr>
             <w:rStyle w:val="Hyperlink"/>
@@ -1163,7 +1163,7 @@
             <w:rStyle w:val="Hyperlink"/>
             <w:noProof/>
           </w:rPr>
-          <w:t>Files</w:t>
+          <w:t>FILES</w:t>
         </w:r>
         <w:r>
           <w:rPr>
@@ -1184,7 +1184,7 @@
             <w:noProof/>
             <w:webHidden/>
           </w:rPr>
-          <w:instrText xml:space="preserve"> PAGEREF _Toc39575448 \h </w:instrText>
+          <w:instrText xml:space="preserve"> PAGEREF _Toc39577375 \h </w:instrText>
         </w:r>
         <w:r>
           <w:rPr>
@@ -1229,7 +1229,7 @@
           <w:szCs w:val="22"/>
         </w:rPr>
       </w:pPr>
-      <w:hyperlink w:anchor="_Toc39575449" w:history="1">
+      <w:hyperlink w:anchor="_Toc39577376" w:history="1">
         <w:r>
           <w:rPr>
             <w:rStyle w:val="Hyperlink"/>
@@ -1272,7 +1272,7 @@
             <w:noProof/>
             <w:webHidden/>
           </w:rPr>
-          <w:instrText xml:space="preserve"> PAGEREF _Toc39575449 \h </w:instrText>
+          <w:instrText xml:space="preserve"> PAGEREF _Toc39577376 \h </w:instrText>
         </w:r>
         <w:r>
           <w:rPr>
@@ -1317,7 +1317,7 @@
           <w:szCs w:val="22"/>
         </w:rPr>
       </w:pPr>
-      <w:hyperlink w:anchor="_Toc39575450" w:history="1">
+      <w:hyperlink w:anchor="_Toc39577377" w:history="1">
         <w:r>
           <w:rPr>
             <w:rStyle w:val="Hyperlink"/>
@@ -1360,7 +1360,7 @@
             <w:noProof/>
             <w:webHidden/>
           </w:rPr>
-          <w:instrText xml:space="preserve"> PAGEREF _Toc39575450 \h </w:instrText>
+          <w:instrText xml:space="preserve"> PAGEREF _Toc39577377 \h </w:instrText>
         </w:r>
         <w:r>
           <w:rPr>
@@ -1405,7 +1405,7 @@
           <w:szCs w:val="22"/>
         </w:rPr>
       </w:pPr>
-      <w:hyperlink w:anchor="_Toc39575451" w:history="1">
+      <w:hyperlink w:anchor="_Toc39577378" w:history="1">
         <w:r>
           <w:rPr>
             <w:rStyle w:val="Hyperlink"/>
@@ -1448,7 +1448,7 @@
             <w:noProof/>
             <w:webHidden/>
           </w:rPr>
-          <w:instrText xml:space="preserve"> PAGEREF _Toc39575451 \h </w:instrText>
+          <w:instrText xml:space="preserve"> PAGEREF _Toc39577378 \h </w:instrText>
         </w:r>
         <w:r>
           <w:rPr>
@@ -1493,7 +1493,7 @@
           <w:szCs w:val="22"/>
         </w:rPr>
       </w:pPr>
-      <w:hyperlink w:anchor="_Toc39575452" w:history="1">
+      <w:hyperlink w:anchor="_Toc39577379" w:history="1">
         <w:r>
           <w:rPr>
             <w:rStyle w:val="Hyperlink"/>
@@ -1516,7 +1516,7 @@
             <w:rStyle w:val="Hyperlink"/>
             <w:noProof/>
           </w:rPr>
-          <w:t>Interfaces</w:t>
+          <w:t>INTERFACES</w:t>
         </w:r>
         <w:r>
           <w:rPr>
@@ -1537,7 +1537,7 @@
             <w:noProof/>
             <w:webHidden/>
           </w:rPr>
-          <w:instrText xml:space="preserve"> PAGEREF _Toc39575452 \h </w:instrText>
+          <w:instrText xml:space="preserve"> PAGEREF _Toc39577379 \h </w:instrText>
         </w:r>
         <w:r>
           <w:rPr>
@@ -1582,7 +1582,7 @@
           <w:szCs w:val="22"/>
         </w:rPr>
       </w:pPr>
-      <w:hyperlink w:anchor="_Toc39575453" w:history="1">
+      <w:hyperlink w:anchor="_Toc39577380" w:history="1">
         <w:r>
           <w:rPr>
             <w:rStyle w:val="Hyperlink"/>
@@ -1605,7 +1605,7 @@
             <w:rStyle w:val="Hyperlink"/>
             <w:noProof/>
           </w:rPr>
-          <w:t>Suggestions For Improvements</w:t>
+          <w:t>SUGGESTIONS FOR IMPROVEMENTS</w:t>
         </w:r>
         <w:r>
           <w:rPr>
@@ -1626,7 +1626,7 @@
             <w:noProof/>
             <w:webHidden/>
           </w:rPr>
-          <w:instrText xml:space="preserve"> PAGEREF _Toc39575453 \h </w:instrText>
+          <w:instrText xml:space="preserve"> PAGEREF _Toc39577380 \h </w:instrText>
         </w:r>
         <w:r>
           <w:rPr>
@@ -1671,7 +1671,7 @@
           <w:szCs w:val="22"/>
         </w:rPr>
       </w:pPr>
-      <w:hyperlink w:anchor="_Toc39575454" w:history="1">
+      <w:hyperlink w:anchor="_Toc39577381" w:history="1">
         <w:r>
           <w:rPr>
             <w:rStyle w:val="Hyperlink"/>
@@ -1714,7 +1714,7 @@
             <w:noProof/>
             <w:webHidden/>
           </w:rPr>
-          <w:instrText xml:space="preserve"> PAGEREF _Toc39575454 \h </w:instrText>
+          <w:instrText xml:space="preserve"> PAGEREF _Toc39577381 \h </w:instrText>
         </w:r>
         <w:r>
           <w:rPr>
@@ -1759,7 +1759,7 @@
           <w:szCs w:val="22"/>
         </w:rPr>
       </w:pPr>
-      <w:hyperlink w:anchor="_Toc39575455" w:history="1">
+      <w:hyperlink w:anchor="_Toc39577382" w:history="1">
         <w:r>
           <w:rPr>
             <w:rStyle w:val="Hyperlink"/>
@@ -1802,7 +1802,7 @@
             <w:noProof/>
             <w:webHidden/>
           </w:rPr>
-          <w:instrText xml:space="preserve"> PAGEREF _Toc39575455 \h </w:instrText>
+          <w:instrText xml:space="preserve"> PAGEREF _Toc39577382 \h </w:instrText>
         </w:r>
         <w:r>
           <w:rPr>
@@ -1847,7 +1847,7 @@
           <w:szCs w:val="22"/>
         </w:rPr>
       </w:pPr>
-      <w:hyperlink w:anchor="_Toc39575456" w:history="1">
+      <w:hyperlink w:anchor="_Toc39577383" w:history="1">
         <w:r>
           <w:rPr>
             <w:rStyle w:val="Hyperlink"/>
@@ -1890,7 +1890,7 @@
             <w:noProof/>
             <w:webHidden/>
           </w:rPr>
-          <w:instrText xml:space="preserve"> PAGEREF _Toc39575456 \h </w:instrText>
+          <w:instrText xml:space="preserve"> PAGEREF _Toc39577383 \h </w:instrText>
         </w:r>
         <w:r>
           <w:rPr>
@@ -1935,7 +1935,7 @@
           <w:szCs w:val="22"/>
         </w:rPr>
       </w:pPr>
-      <w:hyperlink w:anchor="_Toc39575457" w:history="1">
+      <w:hyperlink w:anchor="_Toc39577384" w:history="1">
         <w:r>
           <w:rPr>
             <w:rStyle w:val="Hyperlink"/>
@@ -1978,7 +1978,7 @@
             <w:noProof/>
             <w:webHidden/>
           </w:rPr>
-          <w:instrText xml:space="preserve"> PAGEREF _Toc39575457 \h </w:instrText>
+          <w:instrText xml:space="preserve"> PAGEREF _Toc39577384 \h </w:instrText>
         </w:r>
         <w:r>
           <w:rPr>
@@ -1998,7 +1998,7 @@
             <w:noProof/>
             <w:webHidden/>
           </w:rPr>
-          <w:t>6</w:t>
+          <w:t>5</w:t>
         </w:r>
         <w:r>
           <w:rPr>
@@ -2023,7 +2023,7 @@
           <w:szCs w:val="22"/>
         </w:rPr>
       </w:pPr>
-      <w:hyperlink w:anchor="_Toc39575458" w:history="1">
+      <w:hyperlink w:anchor="_Toc39577385" w:history="1">
         <w:r>
           <w:rPr>
             <w:rStyle w:val="Hyperlink"/>
@@ -2046,7 +2046,7 @@
             <w:rStyle w:val="Hyperlink"/>
             <w:noProof/>
           </w:rPr>
-          <w:t>Things To Watch For When Making Changes</w:t>
+          <w:t>THINGS TO WATCH FOR WHEN MAKING CHANGES</w:t>
         </w:r>
         <w:r>
           <w:rPr>
@@ -2067,7 +2067,7 @@
             <w:noProof/>
             <w:webHidden/>
           </w:rPr>
-          <w:instrText xml:space="preserve"> PAGEREF _Toc39575458 \h </w:instrText>
+          <w:instrText xml:space="preserve"> PAGEREF _Toc39577385 \h </w:instrText>
         </w:r>
         <w:r>
           <w:rPr>
@@ -2111,7 +2111,7 @@
           <w:szCs w:val="22"/>
         </w:rPr>
       </w:pPr>
-      <w:hyperlink w:anchor="_Toc39575459" w:history="1">
+      <w:hyperlink w:anchor="_Toc39577386" w:history="1">
         <w:r>
           <w:rPr>
             <w:rStyle w:val="Hyperlink"/>
@@ -2138,7 +2138,7 @@
             <w:noProof/>
             <w:webHidden/>
           </w:rPr>
-          <w:instrText xml:space="preserve"> PAGEREF _Toc39575459 \h </w:instrText>
+          <w:instrText xml:space="preserve"> PAGEREF _Toc39577386 \h </w:instrText>
         </w:r>
         <w:r>
           <w:rPr>
@@ -2182,7 +2182,7 @@
           <w:szCs w:val="22"/>
         </w:rPr>
       </w:pPr>
-      <w:hyperlink w:anchor="_Toc39575460" w:history="1">
+      <w:hyperlink w:anchor="_Toc39577387" w:history="1">
         <w:r>
           <w:rPr>
             <w:rStyle w:val="Hyperlink"/>
@@ -2209,7 +2209,7 @@
             <w:noProof/>
             <w:webHidden/>
           </w:rPr>
-          <w:instrText xml:space="preserve"> PAGEREF _Toc39575460 \h </w:instrText>
+          <w:instrText xml:space="preserve"> PAGEREF _Toc39577387 \h </w:instrText>
         </w:r>
         <w:r>
           <w:rPr>
@@ -2253,7 +2253,7 @@
           <w:szCs w:val="22"/>
         </w:rPr>
       </w:pPr>
-      <w:hyperlink w:anchor="_Toc39575461" w:history="1">
+      <w:hyperlink w:anchor="_Toc39577388" w:history="1">
         <w:r>
           <w:rPr>
             <w:rStyle w:val="Hyperlink"/>
@@ -2280,7 +2280,7 @@
             <w:noProof/>
             <w:webHidden/>
           </w:rPr>
-          <w:instrText xml:space="preserve"> PAGEREF _Toc39575461 \h </w:instrText>
+          <w:instrText xml:space="preserve"> PAGEREF _Toc39577388 \h </w:instrText>
         </w:r>
         <w:r>
           <w:rPr>
@@ -2325,7 +2325,7 @@
           <w:szCs w:val="22"/>
         </w:rPr>
       </w:pPr>
-      <w:hyperlink w:anchor="_Toc39575462" w:history="1">
+      <w:hyperlink w:anchor="_Toc39577389" w:history="1">
         <w:r>
           <w:rPr>
             <w:rStyle w:val="Hyperlink"/>
@@ -2348,7 +2348,7 @@
             <w:rStyle w:val="Hyperlink"/>
             <w:noProof/>
           </w:rPr>
-          <w:t>Physical Limitations Of Program</w:t>
+          <w:t>PHYSICAL LIMITATIONS OF PROGRAM</w:t>
         </w:r>
         <w:r>
           <w:rPr>
@@ -2369,7 +2369,7 @@
             <w:noProof/>
             <w:webHidden/>
           </w:rPr>
-          <w:instrText xml:space="preserve"> PAGEREF _Toc39575462 \h </w:instrText>
+          <w:instrText xml:space="preserve"> PAGEREF _Toc39577389 \h </w:instrText>
         </w:r>
         <w:r>
           <w:rPr>
@@ -2389,7 +2389,7 @@
             <w:noProof/>
             <w:webHidden/>
           </w:rPr>
-          <w:t>7</w:t>
+          <w:t>6</w:t>
         </w:r>
         <w:r>
           <w:rPr>
@@ -2413,7 +2413,7 @@
           <w:szCs w:val="22"/>
         </w:rPr>
       </w:pPr>
-      <w:hyperlink w:anchor="_Toc39575463" w:history="1">
+      <w:hyperlink w:anchor="_Toc39577390" w:history="1">
         <w:r>
           <w:rPr>
             <w:rStyle w:val="Hyperlink"/>
@@ -2440,7 +2440,7 @@
             <w:noProof/>
             <w:webHidden/>
           </w:rPr>
-          <w:instrText xml:space="preserve"> PAGEREF _Toc39575463 \h </w:instrText>
+          <w:instrText xml:space="preserve"> PAGEREF _Toc39577390 \h </w:instrText>
         </w:r>
         <w:r>
           <w:rPr>
@@ -2484,7 +2484,7 @@
           <w:szCs w:val="22"/>
         </w:rPr>
       </w:pPr>
-      <w:hyperlink w:anchor="_Toc39575464" w:history="1">
+      <w:hyperlink w:anchor="_Toc39577391" w:history="1">
         <w:r>
           <w:rPr>
             <w:rStyle w:val="Hyperlink"/>
@@ -2511,7 +2511,7 @@
             <w:noProof/>
             <w:webHidden/>
           </w:rPr>
-          <w:instrText xml:space="preserve"> PAGEREF _Toc39575464 \h </w:instrText>
+          <w:instrText xml:space="preserve"> PAGEREF _Toc39577391 \h </w:instrText>
         </w:r>
         <w:r>
           <w:rPr>
@@ -2556,7 +2556,7 @@
           <w:szCs w:val="22"/>
         </w:rPr>
       </w:pPr>
-      <w:hyperlink w:anchor="_Toc39575465" w:history="1">
+      <w:hyperlink w:anchor="_Toc39577392" w:history="1">
         <w:r>
           <w:rPr>
             <w:rStyle w:val="Hyperlink"/>
@@ -2579,7 +2579,7 @@
             <w:rStyle w:val="Hyperlink"/>
             <w:noProof/>
           </w:rPr>
-          <w:t>Rebuilding &amp; Testing</w:t>
+          <w:t>REBUILDING &amp; TESTING</w:t>
         </w:r>
         <w:r>
           <w:rPr>
@@ -2600,7 +2600,7 @@
             <w:noProof/>
             <w:webHidden/>
           </w:rPr>
-          <w:instrText xml:space="preserve"> PAGEREF _Toc39575465 \h </w:instrText>
+          <w:instrText xml:space="preserve"> PAGEREF _Toc39577392 \h </w:instrText>
         </w:r>
         <w:r>
           <w:rPr>
@@ -2644,7 +2644,7 @@
           <w:szCs w:val="22"/>
         </w:rPr>
       </w:pPr>
-      <w:hyperlink w:anchor="_Toc39575466" w:history="1">
+      <w:hyperlink w:anchor="_Toc39577393" w:history="1">
         <w:r>
           <w:rPr>
             <w:rStyle w:val="Hyperlink"/>
@@ -2671,7 +2671,7 @@
             <w:noProof/>
             <w:webHidden/>
           </w:rPr>
-          <w:instrText xml:space="preserve"> PAGEREF _Toc39575466 \h </w:instrText>
+          <w:instrText xml:space="preserve"> PAGEREF _Toc39577393 \h </w:instrText>
         </w:r>
         <w:r>
           <w:rPr>
@@ -2715,7 +2715,7 @@
           <w:szCs w:val="22"/>
         </w:rPr>
       </w:pPr>
-      <w:hyperlink w:anchor="_Toc39575467" w:history="1">
+      <w:hyperlink w:anchor="_Toc39577394" w:history="1">
         <w:r>
           <w:rPr>
             <w:rStyle w:val="Hyperlink"/>
@@ -2742,7 +2742,7 @@
             <w:noProof/>
             <w:webHidden/>
           </w:rPr>
-          <w:instrText xml:space="preserve"> PAGEREF _Toc39575467 \h </w:instrText>
+          <w:instrText xml:space="preserve"> PAGEREF _Toc39577394 \h </w:instrText>
         </w:r>
         <w:r>
           <w:rPr>
@@ -2792,10 +2792,13 @@
           <w:numId w:val="2"/>
         </w:numPr>
       </w:pPr>
-      <w:bookmarkStart w:id="1" w:name="_Toc39575440"/>
-      <w:r>
+      <w:bookmarkStart w:id="1" w:name="_Toc39577367"/>
+      <w:r>
+        <w:rPr>
+          <w:caps w:val="0"/>
+        </w:rPr>
         <w:lastRenderedPageBreak/>
-        <w:t>Introduction</w:t>
+        <w:t>INTRODUCTION</w:t>
       </w:r>
       <w:bookmarkEnd w:id="1"/>
     </w:p>
@@ -2828,7 +2831,7 @@
           <w:numId w:val="2"/>
         </w:numPr>
       </w:pPr>
-      <w:bookmarkStart w:id="2" w:name="_Toc39575441"/>
+      <w:bookmarkStart w:id="2" w:name="_Toc39577368"/>
       <w:r>
         <w:t>Purpose of this Document</w:t>
       </w:r>
@@ -2842,13 +2845,7 @@
         </w:rPr>
       </w:pPr>
       <w:r>
-        <w:t>This document describes an in-depth view of the Welsh Vocabulary Tutor program. This document should be read by any developers or ‘maintainers’</w:t>
-      </w:r>
-      <w:r>
-        <w:t xml:space="preserve"> who are looking for specific answers to questions they have regarding how the Welsh Vocabulary Tutor program works. It will be useful for the user to be familiar with the Design Specification Documentation [1] as it will be a reference a lot in this docum</w:t>
-      </w:r>
-      <w:r>
-        <w:t>ent. This is to save time in this document where the Design Specification has already provided a sufficient description.</w:t>
+        <w:t>This document describes an in-depth view of the Welsh Vocabulary Tutor program. This document should be read by any developers or ‘maintainers’ who are looking for specific answers to questions they have regarding how the Welsh Vocabulary Tutor program works. It will be useful for the user to be familiar with the Design Specification Documentation [1] as it will be a reference a lot in this document. This is to save time in this document where the Design Specification has already provided a sufficient description.</w:t>
       </w:r>
     </w:p>
     <w:p>
@@ -2859,7 +2856,7 @@
           <w:numId w:val="2"/>
         </w:numPr>
       </w:pPr>
-      <w:bookmarkStart w:id="3" w:name="_Toc39575442"/>
+      <w:bookmarkStart w:id="3" w:name="_Toc39577369"/>
       <w:r>
         <w:t>Scope</w:t>
       </w:r>
@@ -2870,13 +2867,7 @@
         <w:spacing w:after="120"/>
       </w:pPr>
       <w:r>
-        <w:t>This document describes an in-depth view of the Welsh Vocabulary Tutor program. This document should be read by any developers or</w:t>
-      </w:r>
-      <w:r>
-        <w:t xml:space="preserve"> ‘maintainers’ who are looking for specific answers to questions they have regarding how the Welsh Vocabulary Tutor program works. It will be useful for the user to be familiar with the Design Specification Documentation [1] as it will be a reference a lot</w:t>
-      </w:r>
-      <w:r>
-        <w:t xml:space="preserve"> in this document. This is to save time in this document where the Design Specification has already provided a sufficient description.</w:t>
+        <w:t>This document describes an in-depth view of the Welsh Vocabulary Tutor program. This document should be read by any developers or ‘maintainers’ who are looking for specific answers to questions they have regarding how the Welsh Vocabulary Tutor program works. It will be useful for the user to be familiar with the Design Specification Documentation [1] as it will be a reference a lot in this document. This is to save time in this document where the Design Specification has already provided a sufficient description.</w:t>
       </w:r>
     </w:p>
     <w:p>
@@ -2887,7 +2878,7 @@
           <w:numId w:val="2"/>
         </w:numPr>
       </w:pPr>
-      <w:bookmarkStart w:id="4" w:name="_Toc39575443"/>
+      <w:bookmarkStart w:id="4" w:name="_Toc39577370"/>
       <w:r>
         <w:t>Objectives</w:t>
       </w:r>
@@ -2906,10 +2897,7 @@
         <w:spacing w:after="120"/>
       </w:pPr>
       <w:r>
-        <w:t>Provide maintainers with the resources they need to understand the worki</w:t>
-      </w:r>
-      <w:r>
-        <w:t>ngs of the Welsh Vocabulary Tutor program.</w:t>
+        <w:t>Provide maintainers with the resources they need to understand the workings of the Welsh Vocabulary Tutor program.</w:t>
       </w:r>
     </w:p>
     <w:p>
@@ -2925,18 +2913,7 @@
         <w:spacing w:after="120"/>
       </w:pPr>
       <w:r>
-        <w:t xml:space="preserve">Provide maintainers with the knowledge on how to safely implement features into </w:t>
-      </w:r>
-      <w:r>
-        <w:t xml:space="preserve">the program. </w:t>
-      </w:r>
-      <w:proofErr w:type="spellStart"/>
-      <w:r>
-        <w:t>I.e</w:t>
-      </w:r>
-      <w:proofErr w:type="spellEnd"/>
-      <w:r>
-        <w:t xml:space="preserve"> So that the maintainer does not break the current working code.</w:t>
+        <w:t>Provide maintainers with the knowledge on how to safely implement features into the program. I.e So that the maintainer does not break the current working code.</w:t>
       </w:r>
     </w:p>
     <w:p>
@@ -2947,9 +2924,12 @@
           <w:numId w:val="2"/>
         </w:numPr>
       </w:pPr>
-      <w:bookmarkStart w:id="5" w:name="_Toc39575444"/>
-      <w:r>
-        <w:t>Program Description</w:t>
+      <w:bookmarkStart w:id="5" w:name="_Toc39577371"/>
+      <w:r>
+        <w:rPr>
+          <w:caps w:val="0"/>
+        </w:rPr>
+        <w:t>PROGRAM DESCRIPTION</w:t>
       </w:r>
       <w:bookmarkEnd w:id="5"/>
     </w:p>
@@ -2958,32 +2938,13 @@
         <w:spacing w:line="276" w:lineRule="auto"/>
       </w:pPr>
       <w:r>
-        <w:t>Welsh Vocabulary Tutor provides a user interface where users can practice their Welsh ability. Like a standard dictionary template, WVT provides a dictiona</w:t>
-      </w:r>
-      <w:r>
-        <w:t xml:space="preserve">ry entry. Dictionary entries consist of a Welsh word and an English </w:t>
+        <w:t xml:space="preserve">Welsh Vocabulary Tutor provides a user interface where users can practice their Welsh ability. Like a standard dictionary template, WVT provides a dictionary entry. Dictionary entries consist of a Welsh word and an English </w:t>
       </w:r>
       <w:r>
         <w:t>word,</w:t>
       </w:r>
       <w:r>
-        <w:t xml:space="preserve"> where both words have the same meaning. It also consists of a </w:t>
-      </w:r>
-      <w:proofErr w:type="spellStart"/>
-      <w:r>
-        <w:t>boolean</w:t>
-      </w:r>
-      <w:proofErr w:type="spellEnd"/>
-      <w:r>
-        <w:t xml:space="preserve"> value of whether the word itself </w:t>
-      </w:r>
-      <w:proofErr w:type="gramStart"/>
-      <w:r>
-        <w:t>is a practice word</w:t>
-      </w:r>
-      <w:proofErr w:type="gramEnd"/>
-      <w:r>
-        <w:t>. That is, has the user marked said work to practice?</w:t>
+        <w:t xml:space="preserve"> where both words have the same meaning. It also consists of a boolean value of whether the word itself is a practice word. That is, has the user marked said work to practice?</w:t>
       </w:r>
     </w:p>
     <w:p>
@@ -2996,20 +2957,7 @@
         <w:spacing w:line="276" w:lineRule="auto"/>
       </w:pPr>
       <w:r>
-        <w:t>WVT wo</w:t>
-      </w:r>
-      <w:r>
-        <w:t>rks with JSON to store dictionary information. The user will need to provide the JSON file to be loaded/saved from/to. It is recommended that the JSON filenames are named appropriately such as ‘</w:t>
-      </w:r>
-      <w:proofErr w:type="spellStart"/>
-      <w:proofErr w:type="gramStart"/>
-      <w:r>
-        <w:t>dictionary.json</w:t>
-      </w:r>
-      <w:proofErr w:type="spellEnd"/>
-      <w:proofErr w:type="gramEnd"/>
-      <w:r>
-        <w:t>’.</w:t>
+        <w:t>WVT works with JSON to store dictionary information. The user will need to provide the JSON file to be loaded/saved from/to. It is recommended that the JSON filenames are named appropriately such as ‘dictionary.json’.</w:t>
       </w:r>
     </w:p>
     <w:p>
@@ -3026,53 +2974,36 @@
         </w:numPr>
       </w:pPr>
       <w:bookmarkStart w:id="6" w:name="_vg9icr7lndod" w:colFirst="0" w:colLast="0"/>
-      <w:bookmarkStart w:id="7" w:name="_Toc39575445"/>
+      <w:bookmarkStart w:id="7" w:name="_Toc39577372"/>
       <w:bookmarkEnd w:id="6"/>
       <w:r>
-        <w:t>Program Structure</w:t>
+        <w:rPr>
+          <w:caps w:val="0"/>
+        </w:rPr>
+        <w:t>PROGRAM STRUCTURE</w:t>
       </w:r>
       <w:bookmarkEnd w:id="7"/>
     </w:p>
     <w:p>
       <w:r>
-        <w:t xml:space="preserve">The Design Specification </w:t>
-      </w:r>
-      <w:r>
-        <w:t xml:space="preserve">document [1] outlines in detail the program structure. For the following pieces of information please see the referenced section of the document. </w:t>
+        <w:t xml:space="preserve">The Design Specification document [1] outlines in detail the program structure. For the following pieces of information please see the referenced section of the document. </w:t>
       </w:r>
     </w:p>
     <w:p/>
     <w:p>
       <w:r>
-        <w:t>Section 2.1 provides a description of the different functionalities provided by the Welsh Vocabulary Tutor p</w:t>
-      </w:r>
-      <w:r>
-        <w:t xml:space="preserve">rogram. A list of all modules(packages) is provided along with a description of the purpose of each module. </w:t>
+        <w:t xml:space="preserve">Section 2.1 provides a description of the different functionalities provided by the Welsh Vocabulary Tutor program. A list of all modules(packages) is provided along with a description of the purpose of each module. </w:t>
       </w:r>
     </w:p>
     <w:p/>
     <w:p>
       <w:r>
-        <w:t>Section 2.2 provides a more detailed look into each of the modules of the program. Every class in the modules is displayed along with a descriptio</w:t>
-      </w:r>
-      <w:r>
-        <w:t>n of what each class provides.</w:t>
-      </w:r>
-    </w:p>
-    <w:p>
-      <w:r>
-        <w:t xml:space="preserve">Section 4 provides a list of all methods in each of the classes. These classes are grouped by which module they lie in. This section also provides a description of each method as well as the signature of that method, </w:t>
-      </w:r>
-      <w:proofErr w:type="spellStart"/>
-      <w:r>
-        <w:t>i.e</w:t>
-      </w:r>
-      <w:proofErr w:type="spellEnd"/>
-      <w:r>
-        <w:t xml:space="preserve"> the name of the method, its return </w:t>
-      </w:r>
-      <w:r>
-        <w:t>type, its access modifier, as well as the parameters it takes as input.</w:t>
+        <w:t>Section 2.2 provides a more detailed look into each of the modules of the program. Every class in the modules is displayed along with a description of what each class provides.</w:t>
+      </w:r>
+    </w:p>
+    <w:p>
+      <w:r>
+        <w:t>Section 4 provides a list of all methods in each of the classes. These classes are grouped by which module they lie in. This section also provides a description of each method as well as the signature of that method, i.e the name of the method, its return type, its access modifier, as well as the parameters it takes as input.</w:t>
       </w:r>
     </w:p>
     <w:p/>
@@ -3085,11 +3016,14 @@
         </w:numPr>
       </w:pPr>
       <w:bookmarkStart w:id="8" w:name="_l0l4s7epg7fw" w:colFirst="0" w:colLast="0"/>
-      <w:bookmarkStart w:id="9" w:name="_Toc39575446"/>
+      <w:bookmarkStart w:id="9" w:name="_Toc39577373"/>
       <w:bookmarkEnd w:id="8"/>
       <w:r>
+        <w:rPr>
+          <w:caps w:val="0"/>
+        </w:rPr>
         <w:lastRenderedPageBreak/>
-        <w:t>Algorithms</w:t>
+        <w:t>ALGORITHMS</w:t>
       </w:r>
       <w:bookmarkEnd w:id="9"/>
     </w:p>
@@ -3101,33 +3035,19 @@
         <w:t>] outlines</w:t>
       </w:r>
       <w:r>
-        <w:t xml:space="preserve"> the significant algorithms within the program. Descriptions of these algorithms are also provided within the document as wel</w:t>
-      </w:r>
-      <w:r>
-        <w:t xml:space="preserve">l as when are where these algorithms take place. </w:t>
+        <w:t xml:space="preserve"> the significant algorithms within the program. Descriptions of these algorithms are also provided within the document as well as when are where these algorithms take place. </w:t>
       </w:r>
       <w:r>
         <w:t>What</w:t>
       </w:r>
       <w:r>
-        <w:t xml:space="preserve"> must happen before this algorithm run and what happens </w:t>
-      </w:r>
-      <w:proofErr w:type="gramStart"/>
-      <w:r>
-        <w:t>as a result of</w:t>
-      </w:r>
-      <w:proofErr w:type="gramEnd"/>
-      <w:r>
-        <w:t xml:space="preserve"> said algorithms running. </w:t>
+        <w:t xml:space="preserve"> must happen before this algorithm run and what happens as a result of said algorithms running. </w:t>
       </w:r>
     </w:p>
     <w:p/>
     <w:p>
       <w:r>
-        <w:t>Section 5.2 provides a list of all significant algorithms as well as a description of thos</w:t>
-      </w:r>
-      <w:r>
-        <w:t>e algorithms</w:t>
+        <w:t>Section 5.2 provides a list of all significant algorithms as well as a description of those algorithms</w:t>
       </w:r>
     </w:p>
     <w:p/>
@@ -3140,38 +3060,19 @@
         </w:numPr>
       </w:pPr>
       <w:bookmarkStart w:id="10" w:name="_9ad7n9qh9yvv" w:colFirst="0" w:colLast="0"/>
-      <w:bookmarkStart w:id="11" w:name="_Toc39575447"/>
+      <w:bookmarkStart w:id="11" w:name="_Toc39577374"/>
       <w:bookmarkEnd w:id="10"/>
       <w:r>
-        <w:t>The Main Data Areas</w:t>
+        <w:rPr>
+          <w:caps w:val="0"/>
+        </w:rPr>
+        <w:t>THE MAIN DATA AREAS</w:t>
       </w:r>
       <w:bookmarkEnd w:id="11"/>
     </w:p>
     <w:p>
       <w:r>
-        <w:t xml:space="preserve">The Design Specification document [1] details where important information is stored in the program. The main area of data is the storage of </w:t>
-      </w:r>
-      <w:proofErr w:type="spellStart"/>
-      <w:r>
-        <w:t>DictionaryEntry</w:t>
-      </w:r>
-      <w:proofErr w:type="spellEnd"/>
-      <w:r>
-        <w:t xml:space="preserve"> objects within a linked list. This is done within the Application </w:t>
-      </w:r>
-      <w:r>
-        <w:t>Class in the package ‘</w:t>
-      </w:r>
-      <w:proofErr w:type="gramStart"/>
-      <w:r>
-        <w:t>uk.ac.aber</w:t>
-      </w:r>
-      <w:proofErr w:type="gramEnd"/>
-      <w:r>
-        <w:t>.cs221.group20.javafx</w:t>
-      </w:r>
-      <w:r>
-        <w:t>’. The practice list stored within this class is a subset of the dictionary list.</w:t>
+        <w:t>The Design Specification document [1] details where important information is stored in the program. The main area of data is the storage of DictionaryEntry objects within a linked list. This is done within the Application Class in the package ‘uk.ac.aber.cs221.group20.javafx’. The practice list stored within this class is a subset of the dictionary list.</w:t>
       </w:r>
     </w:p>
     <w:p/>
@@ -3190,10 +3091,13 @@
         </w:numPr>
       </w:pPr>
       <w:bookmarkStart w:id="12" w:name="_nxorpaocx2j6" w:colFirst="0" w:colLast="0"/>
-      <w:bookmarkStart w:id="13" w:name="_Toc39575448"/>
+      <w:bookmarkStart w:id="13" w:name="_Toc39577375"/>
       <w:bookmarkEnd w:id="12"/>
       <w:r>
-        <w:t>Files</w:t>
+        <w:rPr>
+          <w:caps w:val="0"/>
+        </w:rPr>
+        <w:t>FILES</w:t>
       </w:r>
       <w:bookmarkEnd w:id="13"/>
     </w:p>
@@ -3202,7 +3106,7 @@
         <w:pStyle w:val="Heading2"/>
       </w:pPr>
       <w:bookmarkStart w:id="14" w:name="_t09a6ggnqnmn" w:colFirst="0" w:colLast="0"/>
-      <w:bookmarkStart w:id="15" w:name="_Toc39575449"/>
+      <w:bookmarkStart w:id="15" w:name="_Toc39577376"/>
       <w:bookmarkEnd w:id="14"/>
       <w:r>
         <w:t>6.1</w:t>
@@ -3227,19 +3131,13 @@
         </w:r>
       </w:hyperlink>
       <w:r>
-        <w:t>]. This is requested from the user at runtime, and then loading into the Application’s interna</w:t>
-      </w:r>
-      <w:r>
-        <w:t>l data structures. When the program is closed, the file is automatically written to the location it was loaded from, providing a seamless experience for the user. This file is fundamental to the program’s functionality.</w:t>
+        <w:t>]. This is requested from the user at runtime, and then loading into the Application’s internal data structures. When the program is closed, the file is automatically written to the location it was loaded from, providing a seamless experience for the user. This file is fundamental to the program’s functionality.</w:t>
       </w:r>
     </w:p>
     <w:p/>
     <w:p>
       <w:r>
-        <w:t>The program requires a JSON file to</w:t>
-      </w:r>
-      <w:r>
-        <w:t xml:space="preserve"> load in the dictionary. The JSON package will request this file be loaded at runtime and all information will be saved at the end of the session. This file is fundamental to the program’s functionality.</w:t>
+        <w:t>The program requires a JSON file to load in the dictionary. The JSON package will request this file be loaded at runtime and all information will be saved at the end of the session. This file is fundamental to the program’s functionality.</w:t>
       </w:r>
     </w:p>
     <w:p/>
@@ -3248,7 +3146,7 @@
         <w:pStyle w:val="Heading2"/>
       </w:pPr>
       <w:bookmarkStart w:id="16" w:name="_ntp0nweco96p" w:colFirst="0" w:colLast="0"/>
-      <w:bookmarkStart w:id="17" w:name="_Toc39575450"/>
+      <w:bookmarkStart w:id="17" w:name="_Toc39577377"/>
       <w:bookmarkEnd w:id="16"/>
       <w:r>
         <w:t>6.1</w:t>
@@ -3261,10 +3159,7 @@
     </w:p>
     <w:p>
       <w:r>
-        <w:t>The program uses FXML to store the l</w:t>
-      </w:r>
-      <w:r>
-        <w:t>ayout and elements displayed on the Screen to fulfil each functional requirement in the original specification[</w:t>
+        <w:t>The program uses FXML to store the layout and elements displayed on the Screen to fulfil each functional requirement in the original specification[</w:t>
       </w:r>
       <w:hyperlink w:anchor="qek087sq884s">
         <w:r>
@@ -3294,15 +3189,8 @@
       </w:r>
       <w:r>
         <w:tab/>
-        <w:t xml:space="preserve">-   </w:t>
-      </w:r>
-      <w:proofErr w:type="spellStart"/>
-      <w:proofErr w:type="gramStart"/>
-      <w:r>
-        <w:t>addword.fxml</w:t>
-      </w:r>
-      <w:proofErr w:type="spellEnd"/>
-      <w:proofErr w:type="gramEnd"/>
+        <w:t>-   addword.fxml</w:t>
+      </w:r>
     </w:p>
     <w:p>
       <w:pPr>
@@ -3312,25 +3200,15 @@
         </w:numPr>
       </w:pPr>
       <w:r>
-        <w:t>Dictionary scen</w:t>
-      </w:r>
-      <w:r>
-        <w:t>e</w:t>
+        <w:t>Dictionary scene</w:t>
       </w:r>
       <w:r>
         <w:tab/>
       </w:r>
       <w:r>
         <w:tab/>
-        <w:t xml:space="preserve">-   </w:t>
-      </w:r>
-      <w:proofErr w:type="spellStart"/>
-      <w:proofErr w:type="gramStart"/>
-      <w:r>
-        <w:t>dictionary.fxml</w:t>
-      </w:r>
-      <w:proofErr w:type="spellEnd"/>
-      <w:proofErr w:type="gramEnd"/>
+        <w:t>-   dictionary.fxml</w:t>
+      </w:r>
     </w:p>
     <w:p>
       <w:pPr>
@@ -3347,15 +3225,8 @@
       </w:r>
       <w:r>
         <w:tab/>
-        <w:t xml:space="preserve">-   </w:t>
-      </w:r>
-      <w:proofErr w:type="spellStart"/>
-      <w:proofErr w:type="gramStart"/>
-      <w:r>
-        <w:t>flashcard.fxml</w:t>
-      </w:r>
-      <w:proofErr w:type="spellEnd"/>
-      <w:proofErr w:type="gramEnd"/>
+        <w:t>-   flashcard.fxml</w:t>
+      </w:r>
     </w:p>
     <w:p>
       <w:pPr>
@@ -3369,23 +3240,14 @@
       </w:r>
       <w:r>
         <w:tab/>
-      </w:r>
-      <w:r>
         <w:t xml:space="preserve">-  </w:t>
       </w:r>
       <w:r>
         <w:t xml:space="preserve"> </w:t>
       </w:r>
-      <w:proofErr w:type="spellStart"/>
-      <w:proofErr w:type="gramStart"/>
-      <w:r>
-        <w:t>practicelist</w:t>
-      </w:r>
-      <w:r>
-        <w:t>.fxml</w:t>
-      </w:r>
-      <w:proofErr w:type="spellEnd"/>
-      <w:proofErr w:type="gramEnd"/>
+      <w:r>
+        <w:t>practicelist.fxml</w:t>
+      </w:r>
     </w:p>
     <w:p>
       <w:pPr>
@@ -3404,13 +3266,9 @@
       <w:r>
         <w:t xml:space="preserve"> </w:t>
       </w:r>
-      <w:proofErr w:type="spellStart"/>
-      <w:proofErr w:type="gramStart"/>
       <w:r>
         <w:t>matchthemeaning.fxml</w:t>
       </w:r>
-      <w:proofErr w:type="spellEnd"/>
-      <w:proofErr w:type="gramEnd"/>
     </w:p>
     <w:p>
       <w:pPr>
@@ -3430,15 +3288,8 @@
         <w:t xml:space="preserve"> </w:t>
       </w:r>
       <w:r>
-        <w:t xml:space="preserve"> </w:t>
-      </w:r>
-      <w:proofErr w:type="spellStart"/>
-      <w:proofErr w:type="gramStart"/>
-      <w:r>
-        <w:t>sixmeanings.fxml</w:t>
-      </w:r>
-      <w:proofErr w:type="spellEnd"/>
-      <w:proofErr w:type="gramEnd"/>
+        <w:t xml:space="preserve"> sixmeanings.fxml</w:t>
+      </w:r>
     </w:p>
     <w:p>
       <w:pPr>
@@ -3460,50 +3311,13 @@
       <w:r>
         <w:t xml:space="preserve"> </w:t>
       </w:r>
-      <w:proofErr w:type="spellStart"/>
-      <w:proofErr w:type="gramStart"/>
       <w:r>
         <w:t>translation.fxml</w:t>
       </w:r>
-      <w:proofErr w:type="spellEnd"/>
-      <w:proofErr w:type="gramEnd"/>
-    </w:p>
-    <w:p>
-      <w:r>
-        <w:t>These files are stored in the resources folder in the package ‘uk.ac.aber.cs221.group20</w:t>
-      </w:r>
-      <w:r>
-        <w:t xml:space="preserve">’, it is possible to add more scenes by including a new FXML file here and adding the scene in the </w:t>
-      </w:r>
-      <w:proofErr w:type="spellStart"/>
-      <w:r>
-        <w:t>SceneEnum</w:t>
-      </w:r>
-      <w:proofErr w:type="spellEnd"/>
-      <w:r>
-        <w:t xml:space="preserve"> Enumeration in the Class ‘uk.ac.aber.cs221.group20.javafx</w:t>
-      </w:r>
-      <w:r>
-        <w:t>.ScreenSwitch</w:t>
-      </w:r>
-      <w:r>
-        <w:t xml:space="preserve">’ in the format </w:t>
-      </w:r>
-      <w:proofErr w:type="spellStart"/>
-      <w:r>
-        <w:t>addWordScene</w:t>
-      </w:r>
-      <w:proofErr w:type="spellEnd"/>
-      <w:r>
-        <w:t>("</w:t>
-      </w:r>
-      <w:proofErr w:type="spellStart"/>
-      <w:r>
-        <w:t>addword.fxml</w:t>
-      </w:r>
-      <w:proofErr w:type="spellEnd"/>
-      <w:r>
-        <w:t>") for the Add Word scene above for example.</w:t>
+    </w:p>
+    <w:p>
+      <w:r>
+        <w:t>These files are stored in the resources folder in the package ‘uk.ac.aber.cs221.group20’, it is possible to add more scenes by including a new FXML file here and adding the scene in the SceneEnum Enumeration in the Class ‘uk.ac.aber.cs221.group20.javafx.ScreenSwitch’ in the format addWordScene("addword.fxml") for the Add Word scene above for example.</w:t>
       </w:r>
     </w:p>
     <w:p/>
@@ -3512,7 +3326,7 @@
         <w:pStyle w:val="Heading2"/>
       </w:pPr>
       <w:bookmarkStart w:id="18" w:name="_unjzvmjfn3m0" w:colFirst="0" w:colLast="0"/>
-      <w:bookmarkStart w:id="19" w:name="_Toc39575451"/>
+      <w:bookmarkStart w:id="19" w:name="_Toc39577378"/>
       <w:bookmarkEnd w:id="18"/>
       <w:r>
         <w:t>6.1</w:t>
@@ -3537,16 +3351,7 @@
         </w:r>
       </w:hyperlink>
       <w:r>
-        <w:t>], this was stored alo</w:t>
-      </w:r>
-      <w:r>
-        <w:t xml:space="preserve">ng with the FXML files in the resources folder in the package </w:t>
-      </w:r>
-      <w:r>
-        <w:t>‘uk.ac.aber.cs221.group20</w:t>
-      </w:r>
-      <w:r>
-        <w:t>’ with the filename styles.css. This is used to add further styling to the JavaFX scenes outside of the FXML files.</w:t>
+        <w:t>], this was stored along with the FXML files in the resources folder in the package ‘uk.ac.aber.cs221.group20’ with the filename styles.css. This is used to add further styling to the JavaFX scenes outside of the FXML files.</w:t>
       </w:r>
     </w:p>
     <w:p/>
@@ -3559,27 +3364,19 @@
         </w:numPr>
       </w:pPr>
       <w:bookmarkStart w:id="20" w:name="_jeitn8d0xmz8" w:colFirst="0" w:colLast="0"/>
-      <w:bookmarkStart w:id="21" w:name="_Toc39575452"/>
+      <w:bookmarkStart w:id="21" w:name="_Toc39577379"/>
       <w:bookmarkEnd w:id="20"/>
       <w:r>
-        <w:t>Interfaces</w:t>
+        <w:rPr>
+          <w:caps w:val="0"/>
+        </w:rPr>
+        <w:t>INTERFACES</w:t>
       </w:r>
       <w:bookmarkEnd w:id="21"/>
     </w:p>
     <w:p>
       <w:r>
-        <w:t>The program is written in Jav</w:t>
-      </w:r>
-      <w:r>
-        <w:t xml:space="preserve">a 12, using </w:t>
-      </w:r>
-      <w:proofErr w:type="gramStart"/>
-      <w:r>
-        <w:t>a number of</w:t>
-      </w:r>
-      <w:proofErr w:type="gramEnd"/>
-      <w:r>
-        <w:t xml:space="preserve"> libraries.</w:t>
+        <w:t>The program is written in Java 12, using a number of libraries.</w:t>
       </w:r>
     </w:p>
     <w:p>
@@ -3589,25 +3386,19 @@
     </w:p>
     <w:p>
       <w:r>
+        <w:t>JUnit Jupiter version 5.4.2 is used as the unit testing library.</w:t>
+      </w:r>
+    </w:p>
+    <w:p>
+      <w:r>
         <w:lastRenderedPageBreak/>
-        <w:t>JUnit Jupiter version 5.4.2 is used as the unit testing library.</w:t>
-      </w:r>
-    </w:p>
-    <w:p>
-      <w:r>
         <w:t>JavaFX version 11 is used as the GUI library.</w:t>
       </w:r>
     </w:p>
     <w:p/>
     <w:p>
       <w:r>
-        <w:t>Library management is performed by Maven, if you wish t</w:t>
-      </w:r>
-      <w:r>
-        <w:t xml:space="preserve">o add more libraries or change the version of the library used, you will need to make the appropriate modifications to the pom.xml file stored at the root of the project. Maven will download the required libraries at compile time, this means library files </w:t>
-      </w:r>
-      <w:r>
-        <w:t>will not otherwise be visible to the developer.</w:t>
+        <w:t>Library management is performed by Maven, if you wish to add more libraries or change the version of the library used, you will need to make the appropriate modifications to the pom.xml file stored at the root of the project. Maven will download the required libraries at compile time, this means library files will not otherwise be visible to the developer.</w:t>
       </w:r>
     </w:p>
     <w:p/>
@@ -3626,21 +3417,6 @@
       </w:hyperlink>
       <w:r>
         <w:t>].</w:t>
-      </w:r>
-    </w:p>
-    <w:p/>
-    <w:p>
-      <w:r>
-        <w:t xml:space="preserve">/** What protocols should the maintainer be aware of? Maybe state that the program is </w:t>
-      </w:r>
-      <w:r>
-        <w:t xml:space="preserve">written in Java. Mention JavaFX and JUnit. </w:t>
-      </w:r>
-      <w:r>
-        <w:t>Basically,</w:t>
-      </w:r>
-      <w:r>
-        <w:t xml:space="preserve"> state what rules must be abided by for the program to work.</w:t>
       </w:r>
     </w:p>
     <w:p/>
@@ -3653,27 +3429,19 @@
         </w:numPr>
       </w:pPr>
       <w:bookmarkStart w:id="22" w:name="_9evlsum6e7zc" w:colFirst="0" w:colLast="0"/>
-      <w:bookmarkStart w:id="23" w:name="_Toc39575453"/>
+      <w:bookmarkStart w:id="23" w:name="_Toc39577380"/>
       <w:bookmarkEnd w:id="22"/>
       <w:r>
-        <w:t>Suggestions For Improvements</w:t>
+        <w:rPr>
+          <w:caps w:val="0"/>
+        </w:rPr>
+        <w:t>SUGGESTIONS FOR IMPROVEMENTS</w:t>
       </w:r>
       <w:bookmarkEnd w:id="23"/>
     </w:p>
     <w:p>
       <w:r>
-        <w:t xml:space="preserve">If the program is to be improved, the program has four primary areas that it is recommended to implement </w:t>
-      </w:r>
-      <w:proofErr w:type="gramStart"/>
-      <w:r>
-        <w:t>in order to</w:t>
-      </w:r>
-      <w:proofErr w:type="gramEnd"/>
-      <w:r>
-        <w:t xml:space="preserve"> make the program better. These improvements would have been added to the program if given more time to develop it. The four suggestions for</w:t>
-      </w:r>
-      <w:r>
-        <w:t xml:space="preserve"> potential improvement are as described below:</w:t>
+        <w:t>If the program is to be improved, the program has four primary areas that it is recommended to implement in order to make the program better. These improvements would have been added to the program if given more time to develop it. The four suggestions for potential improvement are as described below:</w:t>
       </w:r>
     </w:p>
     <w:p>
@@ -3688,21 +3456,14 @@
         <w:pStyle w:val="Heading2"/>
       </w:pPr>
       <w:bookmarkStart w:id="25" w:name="_agwfjwrcx4hu" w:colFirst="0" w:colLast="0"/>
-      <w:bookmarkStart w:id="26" w:name="_Toc39575454"/>
+      <w:bookmarkStart w:id="26" w:name="_Toc39577381"/>
       <w:bookmarkEnd w:id="25"/>
       <w:r>
         <w:t>8.1</w:t>
       </w:r>
       <w:r>
         <w:tab/>
-      </w:r>
-      <w:proofErr w:type="spellStart"/>
-      <w:r>
-        <w:t>Self Assessment</w:t>
-      </w:r>
-      <w:proofErr w:type="spellEnd"/>
-      <w:r>
-        <w:t xml:space="preserve"> Tests</w:t>
+        <w:t>Self Assessment Tests</w:t>
       </w:r>
       <w:bookmarkEnd w:id="26"/>
     </w:p>
@@ -3720,26 +3481,7 @@
         <w:t>of types</w:t>
       </w:r>
       <w:r>
-        <w:t xml:space="preserve"> of </w:t>
-      </w:r>
-      <w:proofErr w:type="gramStart"/>
-      <w:r>
-        <w:t>test  that</w:t>
-      </w:r>
-      <w:proofErr w:type="gramEnd"/>
-      <w:r>
-        <w:t xml:space="preserve"> the user can do to add a greater variety of questions. Currently, the program includes the standard ‘Translation’, ‘Six Meanings’ and ‘Match </w:t>
-      </w:r>
-      <w:proofErr w:type="gramStart"/>
-      <w:r>
-        <w:t>The</w:t>
-      </w:r>
-      <w:proofErr w:type="gramEnd"/>
-      <w:r>
-        <w:t xml:space="preserve"> Me</w:t>
-      </w:r>
-      <w:r>
-        <w:t xml:space="preserve">anings’ question types with support added for additional tests. An idea for one of these additional tests could include a ‘spot the odd one out’ tests on </w:t>
+        <w:t xml:space="preserve"> of test  that the user can do to add a greater variety of questions. Currently, the program includes the standard ‘Translation’, ‘Six Meanings’ and ‘Match The Meanings’ question types with support added for additional tests. An idea for one of these additional tests could include a ‘spot the odd one out’ tests on </w:t>
       </w:r>
       <w:r>
         <w:t>several</w:t>
@@ -3751,27 +3493,13 @@
     <w:p/>
     <w:p>
       <w:r>
-        <w:t>The impl</w:t>
-      </w:r>
-      <w:r>
-        <w:t xml:space="preserve">ementation for adding extra questions would be relatively simple with any new tests extending the Question class and being added to the </w:t>
-      </w:r>
-      <w:proofErr w:type="spellStart"/>
-      <w:r>
-        <w:t>AssessmentGenerator</w:t>
-      </w:r>
-      <w:proofErr w:type="spellEnd"/>
-      <w:r>
-        <w:t xml:space="preserve"> class’s generate assessment</w:t>
+        <w:t>The implementation for adding extra questions would be relatively simple with any new tests extending the Question class and being added to the AssessmentGenerator class’s generate assessment</w:t>
       </w:r>
       <w:r>
         <w:t xml:space="preserve"> method</w:t>
       </w:r>
       <w:r>
-        <w:t xml:space="preserve"> so that they would be included in the list of questions that are generat</w:t>
-      </w:r>
-      <w:r>
-        <w:t xml:space="preserve">ed. An additional FXML file and controller class would be needed so that the test has a GUI for the user to interact with the code required with the template for this being very similar to the existing </w:t>
+        <w:t xml:space="preserve"> so that they would be included in the list of questions that are generated. An additional FXML file and controller class would be needed so that the test has a GUI for the user to interact with the code required with the template for this being very similar to the existing </w:t>
       </w:r>
       <w:r>
         <w:t>self-assessment</w:t>
@@ -3786,7 +3514,7 @@
         <w:pStyle w:val="Heading2"/>
       </w:pPr>
       <w:bookmarkStart w:id="27" w:name="_4nlbflvqtwgu" w:colFirst="0" w:colLast="0"/>
-      <w:bookmarkStart w:id="28" w:name="_Toc39575455"/>
+      <w:bookmarkStart w:id="28" w:name="_Toc39577382"/>
       <w:bookmarkEnd w:id="27"/>
       <w:r>
         <w:t>8.2</w:t>
@@ -3799,70 +3527,13 @@
     </w:p>
     <w:p>
       <w:r>
-        <w:t xml:space="preserve">A  suggestion </w:t>
-      </w:r>
-      <w:r>
-        <w:t>for improving the JUnit tests would be to add more tests for each of the existing JUnit classes, ‘</w:t>
-      </w:r>
-      <w:proofErr w:type="spellStart"/>
-      <w:r>
-        <w:t>JSONTest</w:t>
-      </w:r>
-      <w:proofErr w:type="spellEnd"/>
-      <w:r>
-        <w:t>’, ‘</w:t>
-      </w:r>
-      <w:proofErr w:type="spellStart"/>
-      <w:r>
-        <w:t>DictionaryEntryTest</w:t>
-      </w:r>
-      <w:proofErr w:type="spellEnd"/>
-      <w:r>
-        <w:t>’, ‘</w:t>
-      </w:r>
-      <w:proofErr w:type="spellStart"/>
-      <w:r>
-        <w:t>AssessmentGeneratorTest</w:t>
-      </w:r>
-      <w:proofErr w:type="spellEnd"/>
-      <w:r>
-        <w:t>’ and ‘</w:t>
-      </w:r>
-      <w:proofErr w:type="spellStart"/>
-      <w:r>
-        <w:t>QuestionTest</w:t>
-      </w:r>
-      <w:proofErr w:type="spellEnd"/>
-      <w:r>
-        <w:t>’ to improve the general robustness of the system by testing for multiple possibl</w:t>
-      </w:r>
-      <w:r>
-        <w:t>e scenarios. Examples could include adding additional JUnit tests into ‘</w:t>
-      </w:r>
-      <w:proofErr w:type="spellStart"/>
-      <w:r>
-        <w:t>JSONTest</w:t>
-      </w:r>
-      <w:proofErr w:type="spellEnd"/>
-      <w:r>
-        <w:t>’ to see what happens when you try and load a file with fields missing.</w:t>
+        <w:t>A  suggestion for improving the JUnit tests would be to add more tests for each of the existing JUnit classes, ‘JSONTest’, ‘DictionaryEntryTest’, ‘AssessmentGeneratorTest’ and ‘QuestionTest’ to improve the general robustness of the system by testing for multiple possible scenarios. Examples could include adding additional JUnit tests into ‘JSONTest’ to see what happens when you try and load a file with fields missing.</w:t>
       </w:r>
     </w:p>
     <w:p/>
     <w:p>
       <w:r>
-        <w:t xml:space="preserve">As well as expanding the existing classes, additional tests could be added for the Controllers to test </w:t>
-      </w:r>
-      <w:r>
-        <w:t xml:space="preserve">the robustness of the program’s JavaFX within the ‘test’ package. These tests can be implemented using the </w:t>
-      </w:r>
-      <w:proofErr w:type="spellStart"/>
-      <w:r>
-        <w:t>TestFX</w:t>
-      </w:r>
-      <w:proofErr w:type="spellEnd"/>
-      <w:r>
-        <w:t xml:space="preserve"> library which specializes in testing JavaFX with these tests originally planned but were not implemented due to time constraints.</w:t>
+        <w:t>As well as expanding the existing classes, additional tests could be added for the Controllers to test the robustness of the program’s JavaFX within the ‘test’ package. These tests can be implemented using the TestFX library which specializes in testing JavaFX with these tests originally planned but were not implemented due to time constraints.</w:t>
       </w:r>
     </w:p>
     <w:p/>
@@ -3871,7 +3542,7 @@
         <w:pStyle w:val="Heading2"/>
       </w:pPr>
       <w:bookmarkStart w:id="29" w:name="_nvmn18n9rnfh" w:colFirst="0" w:colLast="0"/>
-      <w:bookmarkStart w:id="30" w:name="_Toc39575456"/>
+      <w:bookmarkStart w:id="30" w:name="_Toc39577383"/>
       <w:bookmarkEnd w:id="29"/>
       <w:r>
         <w:t>8.3</w:t>
@@ -3884,46 +3555,13 @@
     </w:p>
     <w:p>
       <w:r>
-        <w:t>An</w:t>
-      </w:r>
-      <w:r>
-        <w:t>other suggestion for improvement would be the programs FXML. In its current state, the program’s pane cannot be decreased past a certain point due to some of the FXML not scaling properly leading it to over with the screens side bar. This was due to certai</w:t>
-      </w:r>
-      <w:r>
-        <w:t xml:space="preserve">n the different screens not being made consistently meaning some could scale well whilst others </w:t>
-      </w:r>
-      <w:proofErr w:type="gramStart"/>
-      <w:r>
-        <w:t>couldn't</w:t>
-      </w:r>
-      <w:proofErr w:type="gramEnd"/>
-      <w:r>
-        <w:t xml:space="preserve">. This was planned to be fixed however it </w:t>
-      </w:r>
-      <w:proofErr w:type="gramStart"/>
-      <w:r>
-        <w:t>couldn't</w:t>
-      </w:r>
-      <w:proofErr w:type="gramEnd"/>
-      <w:r>
-        <w:t xml:space="preserve"> be done due to time constraints and would make the program more user friendly.</w:t>
+        <w:t>Another suggestion for improvement would be the programs FXML. In its current state, the program’s pane cannot be decreased past a certain point due to some of the FXML not scaling properly leading it to over with the screens side bar. This was due to certain the different screens not being made consistently meaning some could scale well whilst others couldn't. This was planned to be fixed however it couldn't be done due to time constraints and would make the program more user friendly.</w:t>
       </w:r>
     </w:p>
     <w:p/>
     <w:p>
       <w:r>
-        <w:t xml:space="preserve">In order </w:t>
-      </w:r>
-      <w:proofErr w:type="gramStart"/>
-      <w:r>
-        <w:t>to  implemen</w:t>
-      </w:r>
-      <w:r>
-        <w:t>t</w:t>
-      </w:r>
-      <w:proofErr w:type="gramEnd"/>
-      <w:r>
-        <w:t xml:space="preserve"> these changes, it is recommended that most of the pages are redesigned within scene builder which has built in functionality to get panes to automatically scale relative to their parent.</w:t>
+        <w:t>In order to  implement these changes, it is recommended that most of the pages are redesigned within scene builder which has built in functionality to get panes to automatically scale relative to their parent.</w:t>
       </w:r>
     </w:p>
     <w:p/>
@@ -3932,10 +3570,9 @@
         <w:pStyle w:val="Heading2"/>
       </w:pPr>
       <w:bookmarkStart w:id="31" w:name="_bo6q2rtf4z46" w:colFirst="0" w:colLast="0"/>
-      <w:bookmarkStart w:id="32" w:name="_Toc39575457"/>
+      <w:bookmarkStart w:id="32" w:name="_Toc39577384"/>
       <w:bookmarkEnd w:id="31"/>
       <w:r>
-        <w:lastRenderedPageBreak/>
         <w:t xml:space="preserve">8.4 </w:t>
       </w:r>
       <w:r>
@@ -3946,81 +3583,17 @@
     </w:p>
     <w:p>
       <w:r>
-        <w:t>One final suggestion for impr</w:t>
-      </w:r>
-      <w:r>
-        <w:t>oving the program would be to add automatic alphabetical sorting to the program’s ‘dictionary’ variable whenever a new variable is added to it. In its current state, the program is not resorted when a new definition is added to it, meaning the ‘</w:t>
-      </w:r>
-      <w:proofErr w:type="spellStart"/>
-      <w:r>
-        <w:t>DictionaryC</w:t>
-      </w:r>
-      <w:r>
-        <w:t>ontroller</w:t>
-      </w:r>
-      <w:proofErr w:type="spellEnd"/>
-      <w:r>
-        <w:t xml:space="preserve">’ </w:t>
-      </w:r>
-      <w:proofErr w:type="gramStart"/>
-      <w:r>
-        <w:t>has to</w:t>
-      </w:r>
-      <w:proofErr w:type="gramEnd"/>
-      <w:r>
-        <w:t xml:space="preserve"> sort the words alphabetically by its chosen language. Adding automatic resorting would mean that the controller no longer </w:t>
-      </w:r>
-      <w:proofErr w:type="gramStart"/>
-      <w:r>
-        <w:t>has to</w:t>
-      </w:r>
-      <w:proofErr w:type="gramEnd"/>
-      <w:r>
-        <w:t xml:space="preserve"> do the sorting manually, moving away functionality that isn't relevant to the class.</w:t>
+        <w:t xml:space="preserve">One final suggestion for improving the program would be to add automatic alphabetical sorting to the program’s ‘dictionary’ variable whenever a new variable is added to it. In its current state, the program is not resorted when a new definition is added to it, meaning the ‘DictionaryController’ has to sort the words alphabetically by </w:t>
+      </w:r>
+      <w:r>
+        <w:lastRenderedPageBreak/>
+        <w:t>its chosen language. Adding automatic resorting would mean that the controller no longer has to do the sorting manually, moving away functionality that isn't relevant to the class.</w:t>
       </w:r>
     </w:p>
     <w:p/>
     <w:p>
       <w:r>
-        <w:t>A way of implementing t</w:t>
-      </w:r>
-      <w:r>
-        <w:t xml:space="preserve">his could be done by implementing a </w:t>
-      </w:r>
-      <w:proofErr w:type="spellStart"/>
-      <w:r>
-        <w:t>compareTo</w:t>
-      </w:r>
-      <w:proofErr w:type="spellEnd"/>
-      <w:r>
-        <w:t xml:space="preserve"> method within the </w:t>
-      </w:r>
-      <w:proofErr w:type="spellStart"/>
-      <w:r>
-        <w:t>DictionaryEntry</w:t>
-      </w:r>
-      <w:proofErr w:type="spellEnd"/>
-      <w:r>
-        <w:t xml:space="preserve"> class. This method would be used to compare the alphabetical ordering of the words </w:t>
-      </w:r>
-      <w:proofErr w:type="spellStart"/>
-      <w:r>
-        <w:t>english</w:t>
-      </w:r>
-      <w:proofErr w:type="spellEnd"/>
-      <w:r>
-        <w:t xml:space="preserve"> or welsh definition depending on the current language ordering. With this method impl</w:t>
-      </w:r>
-      <w:r>
-        <w:t xml:space="preserve">emented, you could use a </w:t>
-      </w:r>
-      <w:proofErr w:type="spellStart"/>
-      <w:r>
-        <w:t>Collections.Sort</w:t>
-      </w:r>
-      <w:proofErr w:type="spellEnd"/>
-      <w:r>
-        <w:t xml:space="preserve"> method to resort the dictionary every time a new word is added.</w:t>
+        <w:t>A way of implementing this could be done by implementing a compareTo method within the DictionaryEntry class. This method would be used to compare the alphabetical ordering of the words english or welsh definition depending on the current language ordering. With this method implemented, you could use a Collections.Sort method to resort the dictionary every time a new word is added.</w:t>
       </w:r>
     </w:p>
     <w:p/>
@@ -4033,10 +3606,13 @@
         </w:numPr>
       </w:pPr>
       <w:bookmarkStart w:id="33" w:name="_r3ijsopgzimf" w:colFirst="0" w:colLast="0"/>
-      <w:bookmarkStart w:id="34" w:name="_Toc39575458"/>
+      <w:bookmarkStart w:id="34" w:name="_Toc39577385"/>
       <w:bookmarkEnd w:id="33"/>
       <w:r>
-        <w:t>Things To Watch For When Making Changes</w:t>
+        <w:rPr>
+          <w:caps w:val="0"/>
+        </w:rPr>
+        <w:t>THINGS TO WATCH FOR WHEN MAKING CHANGES</w:t>
       </w:r>
       <w:bookmarkEnd w:id="34"/>
     </w:p>
@@ -4048,36 +3624,12 @@
         <w:t>several</w:t>
       </w:r>
       <w:r>
-        <w:t xml:space="preserve"> things that you must watch out for </w:t>
-      </w:r>
-      <w:proofErr w:type="gramStart"/>
-      <w:r>
-        <w:t>in order to</w:t>
-      </w:r>
-      <w:proofErr w:type="gramEnd"/>
-      <w:r>
-        <w:t xml:space="preserve"> avoid</w:t>
-      </w:r>
-      <w:r>
-        <w:t xml:space="preserve"> the system breaking. Possible issues deriving from changes could include errors at runtime such</w:t>
-      </w:r>
-    </w:p>
-    <w:p>
-      <w:proofErr w:type="spellStart"/>
-      <w:r>
-        <w:t>NullPointerExceptions</w:t>
-      </w:r>
-      <w:proofErr w:type="spellEnd"/>
-      <w:r>
-        <w:t xml:space="preserve"> or UI issues such as </w:t>
-      </w:r>
-      <w:proofErr w:type="spellStart"/>
-      <w:r>
-        <w:t>LoadExceptions</w:t>
-      </w:r>
-      <w:proofErr w:type="spellEnd"/>
-      <w:r>
-        <w:t>. Listed below are various things to watch out for when making any changes to the system:</w:t>
+        <w:t xml:space="preserve"> things that you must watch out for in order to avoid the system breaking. Possible issues deriving from changes could include errors at runtime such</w:t>
+      </w:r>
+    </w:p>
+    <w:p>
+      <w:r>
+        <w:t>NullPointerExceptions or UI issues such as LoadExceptions. Listed below are various things to watch out for when making any changes to the system:</w:t>
       </w:r>
     </w:p>
     <w:p/>
@@ -4086,13 +3638,10 @@
         <w:pStyle w:val="Heading2"/>
       </w:pPr>
       <w:bookmarkStart w:id="35" w:name="_g0u2z78tn8ab" w:colFirst="0" w:colLast="0"/>
-      <w:bookmarkStart w:id="36" w:name="_Toc39575459"/>
+      <w:bookmarkStart w:id="36" w:name="_Toc39577386"/>
       <w:bookmarkEnd w:id="35"/>
       <w:r>
-        <w:t>9.1 Changes</w:t>
-      </w:r>
-      <w:r>
-        <w:t xml:space="preserve"> to variables</w:t>
+        <w:t>9.1 Changes to variables</w:t>
       </w:r>
       <w:bookmarkEnd w:id="36"/>
     </w:p>
@@ -4104,60 +3653,19 @@
         <w:t>program’s</w:t>
       </w:r>
       <w:r>
-        <w:t xml:space="preserve"> variables including adding, </w:t>
-      </w:r>
-      <w:proofErr w:type="gramStart"/>
-      <w:r>
-        <w:t>removing</w:t>
-      </w:r>
-      <w:proofErr w:type="gramEnd"/>
-      <w:r>
-        <w:t xml:space="preserve"> </w:t>
+        <w:t xml:space="preserve"> variables including adding, removing </w:t>
       </w:r>
       <w:r>
         <w:t>or renaming</w:t>
       </w:r>
       <w:r>
-        <w:t xml:space="preserve"> variables, it is advised to take great care when doing so to avoid errors. Variables being changed should have their scope checked as well as their instance</w:t>
-      </w:r>
-      <w:r>
-        <w:t>s to see just how and where the variable is used in the program. It is important to fully refactor any changes to variables so that all instances of the variable are updated, with IDE’s usually offering a way of doing this automatically. If changes are not</w:t>
-      </w:r>
-      <w:r>
-        <w:t xml:space="preserve"> fully refactored throughout the system, the program could fail to compile with other parts of the program to reference the old variable, throwing an </w:t>
-      </w:r>
-      <w:proofErr w:type="spellStart"/>
-      <w:r>
-        <w:t>ElementNotFoundException</w:t>
-      </w:r>
-      <w:proofErr w:type="spellEnd"/>
-      <w:r>
-        <w:t>.</w:t>
+        <w:t xml:space="preserve"> variables, it is advised to take great care when doing so to avoid errors. Variables being changed should have their scope checked as well as their instances to see just how and where the variable is used in the program. It is important to fully refactor any changes to variables so that all instances of the variable are updated, with IDE’s usually offering a way of doing this automatically. If changes are not fully refactored throughout the system, the program could fail to compile with other parts of the program to reference the old variable, throwing an ElementNotFoundException.</w:t>
       </w:r>
     </w:p>
     <w:p/>
     <w:p>
       <w:r>
-        <w:t>Changes to the variables type should also be watched closely, as whilst it is p</w:t>
-      </w:r>
-      <w:r>
-        <w:t xml:space="preserve">ossible to refactor the type automatically through an IDE, it </w:t>
-      </w:r>
-      <w:proofErr w:type="gramStart"/>
-      <w:r>
-        <w:t>doesn't</w:t>
-      </w:r>
-      <w:proofErr w:type="gramEnd"/>
-      <w:r>
-        <w:t xml:space="preserve"> for instances where the variable is utilised in parts of the code. For example, the variable could be equated to a variable of a different type, leading to a </w:t>
-      </w:r>
-      <w:proofErr w:type="spellStart"/>
-      <w:r>
-        <w:t>TypeMismatchException</w:t>
-      </w:r>
-      <w:proofErr w:type="spellEnd"/>
-      <w:r>
-        <w:t>.</w:t>
+        <w:t>Changes to the variables type should also be watched closely, as whilst it is possible to refactor the type automatically through an IDE, it doesn't for instances where the variable is utilised in parts of the code. For example, the variable could be equated to a variable of a different type, leading to a TypeMismatchException.</w:t>
       </w:r>
     </w:p>
     <w:p>
@@ -4172,7 +3680,7 @@
         <w:pStyle w:val="Heading2"/>
       </w:pPr>
       <w:bookmarkStart w:id="38" w:name="_fnfgv0whn75c" w:colFirst="0" w:colLast="0"/>
-      <w:bookmarkStart w:id="39" w:name="_Toc39575460"/>
+      <w:bookmarkStart w:id="39" w:name="_Toc39577387"/>
       <w:bookmarkEnd w:id="38"/>
       <w:r>
         <w:t>9.2 Changes to FXML &amp; Controllers</w:t>
@@ -4181,77 +3689,13 @@
     </w:p>
     <w:p>
       <w:r>
-        <w:t xml:space="preserve">Alterations to the program’s FXML &amp; GUI such as adding or removing elements should also be taken with care as it is easy to get a </w:t>
-      </w:r>
-      <w:proofErr w:type="spellStart"/>
-      <w:r>
-        <w:t>LoadException</w:t>
-      </w:r>
-      <w:proofErr w:type="spellEnd"/>
-      <w:r>
-        <w:t>. This is because every FXML file is linked to a Controller class, where each @</w:t>
-      </w:r>
-      <w:r>
-        <w:t xml:space="preserve">FXML element in the Controller points to </w:t>
-      </w:r>
-      <w:proofErr w:type="spellStart"/>
-      <w:proofErr w:type="gramStart"/>
-      <w:r>
-        <w:t>a</w:t>
-      </w:r>
-      <w:proofErr w:type="spellEnd"/>
-      <w:proofErr w:type="gramEnd"/>
-      <w:r>
-        <w:t xml:space="preserve"> element in the FXML file. Due to this, any elements that are removed from the FXML file with an </w:t>
-      </w:r>
-      <w:proofErr w:type="spellStart"/>
-      <w:r>
-        <w:t>fx:id</w:t>
-      </w:r>
-      <w:proofErr w:type="spellEnd"/>
-      <w:r>
-        <w:t xml:space="preserve"> should also be removed from the Controller as this could cause </w:t>
-      </w:r>
-      <w:proofErr w:type="spellStart"/>
-      <w:r>
-        <w:t>NullPointerExceptions</w:t>
-      </w:r>
-      <w:proofErr w:type="spellEnd"/>
-      <w:r>
-        <w:t xml:space="preserve">. </w:t>
+        <w:t xml:space="preserve">Alterations to the program’s FXML &amp; GUI such as adding or removing elements should also be taken with care as it is easy to get a LoadException. This is because every FXML file is linked to a Controller class, where each @FXML element in the Controller points to a element in the FXML file. Due to this, any elements that are removed from the FXML file with an fx:id should also be removed from the Controller as this could cause NullPointerExceptions. </w:t>
       </w:r>
     </w:p>
     <w:p/>
     <w:p>
       <w:r>
-        <w:t xml:space="preserve">Similarly, whenever </w:t>
-      </w:r>
-      <w:proofErr w:type="spellStart"/>
-      <w:r>
-        <w:t>a</w:t>
-      </w:r>
-      <w:proofErr w:type="spellEnd"/>
-      <w:r>
-        <w:t xml:space="preserve"> e</w:t>
-      </w:r>
-      <w:r>
-        <w:t>lement is added that has an event is added e.g. ‘</w:t>
-      </w:r>
-      <w:proofErr w:type="spellStart"/>
-      <w:r>
-        <w:t>onAction</w:t>
-      </w:r>
-      <w:proofErr w:type="spellEnd"/>
-      <w:r>
-        <w:t xml:space="preserve">= #event’, a corresponding event should be created within the FXML file’s controller handling the event otherwise a </w:t>
-      </w:r>
-      <w:proofErr w:type="spellStart"/>
-      <w:r>
-        <w:t>LoadException</w:t>
-      </w:r>
-      <w:proofErr w:type="spellEnd"/>
-      <w:r>
-        <w:t xml:space="preserve"> will be thrown as it cannot find the event it refers to. </w:t>
+        <w:t xml:space="preserve">Similarly, whenever a element is added that has an event is added e.g. ‘onAction= #event’, a corresponding event should be created within the FXML file’s controller handling the event otherwise a LoadException will be thrown as it cannot find the event it refers to. </w:t>
       </w:r>
     </w:p>
     <w:p/>
@@ -4260,63 +3704,22 @@
         <w:pStyle w:val="Heading2"/>
       </w:pPr>
       <w:bookmarkStart w:id="40" w:name="_ts515yc6iury" w:colFirst="0" w:colLast="0"/>
-      <w:bookmarkStart w:id="41" w:name="_Toc39575461"/>
+      <w:bookmarkStart w:id="41" w:name="_Toc39577388"/>
       <w:bookmarkEnd w:id="40"/>
       <w:r>
-        <w:t>9.3 Change</w:t>
-      </w:r>
-      <w:r>
-        <w:t>s to JSON file</w:t>
+        <w:t>9.3 Changes to JSON file</w:t>
       </w:r>
       <w:bookmarkEnd w:id="41"/>
     </w:p>
     <w:p>
       <w:r>
-        <w:t xml:space="preserve">When altering the format of the program’s JSON file care should also be taken as the program’s Jackson library deserializes the files by mapping the JSON directly onto the </w:t>
-      </w:r>
-      <w:proofErr w:type="spellStart"/>
-      <w:r>
-        <w:t>DictionaryEntry</w:t>
-      </w:r>
-      <w:proofErr w:type="spellEnd"/>
-      <w:r>
-        <w:t xml:space="preserve"> using the objects getters and setters. As a result of</w:t>
-      </w:r>
-      <w:r>
-        <w:t xml:space="preserve"> this, any additional fields added to the JSON file should also have matching getters and setter in the </w:t>
-      </w:r>
-      <w:proofErr w:type="spellStart"/>
-      <w:r>
-        <w:t>DictionaryEntry</w:t>
-      </w:r>
-      <w:proofErr w:type="spellEnd"/>
-      <w:r>
-        <w:t xml:space="preserve"> it is being deserialized to with matching names of the same type to avoid any errors. </w:t>
+        <w:t xml:space="preserve">When altering the format of the program’s JSON file care should also be taken as the program’s Jackson library deserializes the files by mapping the JSON directly onto the DictionaryEntry using the objects getters and setters. As a result of this, any additional fields added to the JSON file should also have matching getters and setter in the DictionaryEntry it is being deserialized to with matching names of the same type to avoid any errors. </w:t>
       </w:r>
     </w:p>
     <w:p/>
     <w:p>
       <w:r>
-        <w:t xml:space="preserve">In addition to these precautions, any variables </w:t>
-      </w:r>
-      <w:r>
-        <w:t xml:space="preserve">added to the </w:t>
-      </w:r>
-      <w:proofErr w:type="spellStart"/>
-      <w:r>
-        <w:t>DictionaryEntry</w:t>
-      </w:r>
-      <w:proofErr w:type="spellEnd"/>
-      <w:r>
-        <w:t xml:space="preserve"> class will be automatically mapped onto the JSON file when saved, so it is important to mark them as ignored using @</w:t>
-      </w:r>
-      <w:proofErr w:type="spellStart"/>
-      <w:r>
-        <w:t>JSONIgnore</w:t>
-      </w:r>
-      <w:proofErr w:type="spellEnd"/>
-      <w:r>
-        <w:t xml:space="preserve"> if they aren't supposed to be mapped to the file, avoiding potential errors.</w:t>
+        <w:t>In addition to these precautions, any variables added to the DictionaryEntry class will be automatically mapped onto the JSON file when saved, so it is important to mark them as ignored using @JSONIgnore if they aren't supposed to be mapped to the file, avoiding potential errors.</w:t>
       </w:r>
     </w:p>
     <w:p/>
@@ -4329,28 +3732,19 @@
         </w:numPr>
       </w:pPr>
       <w:bookmarkStart w:id="42" w:name="_ykm2g4aunhcm" w:colFirst="0" w:colLast="0"/>
-      <w:bookmarkStart w:id="43" w:name="_Toc39575462"/>
+      <w:bookmarkStart w:id="43" w:name="_Toc39577389"/>
       <w:bookmarkEnd w:id="42"/>
       <w:r>
-        <w:lastRenderedPageBreak/>
-        <w:t>Physical Limitations O</w:t>
-      </w:r>
-      <w:r>
-        <w:t>f Program</w:t>
+        <w:rPr>
+          <w:caps w:val="0"/>
+        </w:rPr>
+        <w:t>PHYSICAL LIMITATIONS OF PROGRAM</w:t>
       </w:r>
       <w:bookmarkEnd w:id="43"/>
     </w:p>
     <w:p>
       <w:r>
-        <w:t xml:space="preserve">The program has some physical limitations that the user is required to meet </w:t>
-      </w:r>
-      <w:proofErr w:type="gramStart"/>
-      <w:r>
-        <w:t>in order to</w:t>
-      </w:r>
-      <w:proofErr w:type="gramEnd"/>
-      <w:r>
-        <w:t xml:space="preserve"> run properly. These limitations are as described below:</w:t>
+        <w:t>The program has some physical limitations that the user is required to meet in order to run properly. These limitations are as described below:</w:t>
       </w:r>
     </w:p>
     <w:p/>
@@ -4362,9 +3756,10 @@
         </w:rPr>
       </w:pPr>
       <w:bookmarkStart w:id="44" w:name="_f9plqjboxft2" w:colFirst="0" w:colLast="0"/>
-      <w:bookmarkStart w:id="45" w:name="_Toc39575463"/>
+      <w:bookmarkStart w:id="45" w:name="_Toc39577390"/>
       <w:bookmarkEnd w:id="44"/>
       <w:r>
+        <w:lastRenderedPageBreak/>
         <w:t>10.1 Screen Size</w:t>
       </w:r>
       <w:bookmarkEnd w:id="45"/>
@@ -4377,18 +3772,7 @@
         <w:t>program’s</w:t>
       </w:r>
       <w:r>
-        <w:t xml:space="preserve"> UI mean that users must have a screen size of at least 1</w:t>
-      </w:r>
-      <w:r>
-        <w:t xml:space="preserve">100 X 680 </w:t>
-      </w:r>
-      <w:proofErr w:type="gramStart"/>
-      <w:r>
-        <w:t>in order to</w:t>
-      </w:r>
-      <w:proofErr w:type="gramEnd"/>
-      <w:r>
-        <w:t xml:space="preserve"> be able to see the program properly on their </w:t>
+        <w:t xml:space="preserve"> UI mean that users must have a screen size of at least 1100 X 680 in order to be able to see the program properly on their </w:t>
       </w:r>
       <w:r>
         <w:t>screens.</w:t>
@@ -4415,7 +3799,7 @@
         <w:pStyle w:val="Heading2"/>
       </w:pPr>
       <w:bookmarkStart w:id="46" w:name="_4ua19pw27xj6" w:colFirst="0" w:colLast="0"/>
-      <w:bookmarkStart w:id="47" w:name="_Toc39575464"/>
+      <w:bookmarkStart w:id="47" w:name="_Toc39577391"/>
       <w:bookmarkEnd w:id="46"/>
       <w:r>
         <w:t>10.2 Memory</w:t>
@@ -4424,32 +3808,13 @@
     </w:p>
     <w:p>
       <w:r>
-        <w:t>The program’s</w:t>
-      </w:r>
-      <w:r>
-        <w:t xml:space="preserve"> memory usage is dependent on the number of dictionary definitions that are loaded into the program as each definition is loaded into the program. The default </w:t>
-      </w:r>
-      <w:proofErr w:type="spellStart"/>
-      <w:proofErr w:type="gramStart"/>
-      <w:r>
-        <w:t>dictionary</w:t>
-      </w:r>
-      <w:proofErr w:type="gramEnd"/>
-      <w:r>
-        <w:t>.json</w:t>
-      </w:r>
-      <w:proofErr w:type="spellEnd"/>
-      <w:r>
-        <w:t xml:space="preserve"> file contains roughly 1300 definitions and uses </w:t>
+        <w:t xml:space="preserve">The program’s memory usage is dependent on the number of dictionary definitions that are loaded into the program as each definition is loaded into the program. The default dictionary.json file contains roughly 1300 definitions and uses </w:t>
       </w:r>
       <w:r>
         <w:t>around 200</w:t>
       </w:r>
       <w:r>
-        <w:t xml:space="preserve">-300 MB of memory. As </w:t>
-      </w:r>
-      <w:r>
-        <w:t>a result of this, it is advised to take note that the memory required will increase when more definitions are added.</w:t>
+        <w:t>-300 MB of memory. As a result of this, it is advised to take note that the memory required will increase when more definitions are added.</w:t>
       </w:r>
     </w:p>
     <w:p/>
@@ -4462,10 +3827,13 @@
         </w:numPr>
       </w:pPr>
       <w:bookmarkStart w:id="48" w:name="_kbnh8765tolf" w:colFirst="0" w:colLast="0"/>
-      <w:bookmarkStart w:id="49" w:name="_Toc39575465"/>
+      <w:bookmarkStart w:id="49" w:name="_Toc39577392"/>
       <w:bookmarkEnd w:id="48"/>
       <w:r>
-        <w:t>Rebuilding &amp; Testing</w:t>
+        <w:rPr>
+          <w:caps w:val="0"/>
+        </w:rPr>
+        <w:t>REBUILDING &amp; TESTING</w:t>
       </w:r>
       <w:bookmarkEnd w:id="49"/>
     </w:p>
@@ -4477,7 +3845,7 @@
         </w:rPr>
       </w:pPr>
       <w:bookmarkStart w:id="50" w:name="_nda9x99i8y0k" w:colFirst="0" w:colLast="0"/>
-      <w:bookmarkStart w:id="51" w:name="_Toc39575466"/>
+      <w:bookmarkStart w:id="51" w:name="_Toc39577393"/>
       <w:bookmarkEnd w:id="50"/>
       <w:r>
         <w:t>11.1 How to Rebuild the project</w:t>
@@ -4486,29 +3854,7 @@
     </w:p>
     <w:p>
       <w:r>
-        <w:t xml:space="preserve">Anyone looking to rebuild the program is recommended to </w:t>
-      </w:r>
-      <w:proofErr w:type="gramStart"/>
-      <w:r>
-        <w:t>open up</w:t>
-      </w:r>
-      <w:proofErr w:type="gramEnd"/>
-      <w:r>
-        <w:t xml:space="preserve"> the project within an</w:t>
-      </w:r>
-      <w:r>
-        <w:t xml:space="preserve"> IDE in order to gain an overview of the project. Once opened, find the ‘Application’ class which contains the main method, located within the package </w:t>
-      </w:r>
-      <w:proofErr w:type="gramStart"/>
-      <w:r>
-        <w:t>uk.ac.aber</w:t>
-      </w:r>
-      <w:proofErr w:type="gramEnd"/>
-      <w:r>
-        <w:t>.cs221.group20.javafx. This class can be run by right clicking it on it with most IDE’s selecti</w:t>
-      </w:r>
-      <w:r>
-        <w:t>ng ‘run Application.java’, doing this will build the project.</w:t>
+        <w:t>Anyone looking to rebuild the program is recommended to open up the project within an IDE in order to gain an overview of the project. Once opened, find the ‘Application’ class which contains the main method, located within the package uk.ac.aber.cs221.group20.javafx. This class can be run by right clicking it on it with most IDE’s selecting ‘run Application.java’, doing this will build the project.</w:t>
       </w:r>
     </w:p>
     <w:p>
@@ -4521,7 +3867,7 @@
         <w:pStyle w:val="Heading2"/>
       </w:pPr>
       <w:bookmarkStart w:id="52" w:name="_a8zrbij2f7v" w:colFirst="0" w:colLast="0"/>
-      <w:bookmarkStart w:id="53" w:name="_Toc39575467"/>
+      <w:bookmarkStart w:id="53" w:name="_Toc39577394"/>
       <w:bookmarkEnd w:id="52"/>
       <w:r>
         <w:t>11.2 How to test the project</w:t>
@@ -4558,61 +3904,7 @@
         <w:t>open</w:t>
       </w:r>
       <w:r>
-        <w:t xml:space="preserve"> the project within an IDE. Once doing so, look for the list of JUnit tests which are contained within the package </w:t>
-      </w:r>
-      <w:proofErr w:type="gramStart"/>
-      <w:r>
-        <w:t>uk.ac.aber</w:t>
-      </w:r>
-      <w:proofErr w:type="gramEnd"/>
-      <w:r>
-        <w:t>.cs221.group20.test. This package will include ‘</w:t>
-      </w:r>
-      <w:proofErr w:type="spellStart"/>
-      <w:r>
-        <w:t>AsssesemGene</w:t>
-      </w:r>
-      <w:r>
-        <w:t>ratorTest</w:t>
-      </w:r>
-      <w:proofErr w:type="spellEnd"/>
-      <w:r>
-        <w:t>’, ‘</w:t>
-      </w:r>
-      <w:proofErr w:type="spellStart"/>
-      <w:r>
-        <w:t>DictionaryEntryTest</w:t>
-      </w:r>
-      <w:proofErr w:type="spellEnd"/>
-      <w:r>
-        <w:t>’, ‘</w:t>
-      </w:r>
-      <w:proofErr w:type="spellStart"/>
-      <w:r>
-        <w:t>JSONTest</w:t>
-      </w:r>
-      <w:proofErr w:type="spellEnd"/>
-      <w:r>
-        <w:t>’ and ‘</w:t>
-      </w:r>
-      <w:proofErr w:type="spellStart"/>
-      <w:r>
-        <w:t>QuestionTest</w:t>
-      </w:r>
-      <w:proofErr w:type="spellEnd"/>
-      <w:r>
-        <w:t xml:space="preserve">’ and each test can be run by clicking the class and selecting ‘Run </w:t>
-      </w:r>
-      <w:proofErr w:type="spellStart"/>
-      <w:r>
-        <w:t>XTest</w:t>
-      </w:r>
-      <w:proofErr w:type="spellEnd"/>
-      <w:r>
-        <w:t>’ where X is one of the four tests specified. After selecting run, the JUnit class will run with the result of each test</w:t>
-      </w:r>
-      <w:r>
-        <w:t xml:space="preserve"> being displayed with a green tick for a pass and a red cross for a fail.</w:t>
+        <w:t xml:space="preserve"> the project within an IDE. Once doing so, look for the list of JUnit tests which are contained within the package uk.ac.aber.cs221.group20.test. This package will include ‘AsssesemGeneratorTest’, ‘DictionaryEntryTest’, ‘JSONTest’ and ‘QuestionTest’ and each test can be run by clicking the class and selecting ‘Run XTest’ where X is one of the four tests specified. After selecting run, the JUnit class will run with the result of each test being displayed with a green tick for a pass and a red cross for a fail.</w:t>
       </w:r>
     </w:p>
     <w:p>
@@ -4674,26 +3966,7 @@
           <w:color w:val="000000"/>
         </w:rPr>
         <w:tab/>
-      </w:r>
-      <w:r>
-        <w:rPr>
-          <w:color w:val="000000"/>
-        </w:rPr>
-        <w:t xml:space="preserve">Software Engineering Group Projects: General Documentation Standards.  C. J. Price, N. W. Hardy, B.P. </w:t>
-      </w:r>
-      <w:proofErr w:type="spellStart"/>
-      <w:r>
-        <w:rPr>
-          <w:color w:val="000000"/>
-        </w:rPr>
-        <w:t>Tiddeman</w:t>
-      </w:r>
-      <w:proofErr w:type="spellEnd"/>
-      <w:r>
-        <w:rPr>
-          <w:color w:val="000000"/>
-        </w:rPr>
-        <w:t>. SE.QA.03. 1.8 Release</w:t>
+        <w:t>Software Engineering Group Projects: General Documentation Standards.  C. J. Price, N. W. Hardy, B.P. Tiddeman. SE.QA.03. 1.8 Release</w:t>
       </w:r>
     </w:p>
     <w:p>
@@ -4714,10 +3987,7 @@
       </w:r>
       <w:r>
         <w:tab/>
-        <w:t>Software Engineering Group Projects: Welsh Vocabulary Tutor Requirements Specification. C. J. Price. SE.QA.CSRS 1.1 Re</w:t>
-      </w:r>
-      <w:r>
-        <w:t>lease</w:t>
+        <w:t>Software Engineering Group Projects: Welsh Vocabulary Tutor Requirements Specification. C. J. Price. SE.QA.CSRS 1.1 Release</w:t>
       </w:r>
     </w:p>
     <w:p>
@@ -5876,7 +5146,7 @@
     <w:next w:val="Normal"/>
     <w:uiPriority w:val="9"/>
     <w:qFormat/>
-    <w:rsid w:val="00241636"/>
+    <w:rsid w:val="009529BF"/>
     <w:pPr>
       <w:keepNext/>
       <w:spacing w:after="280"/>
@@ -5885,7 +5155,7 @@
     <w:rPr>
       <w:rFonts w:eastAsia="Helvetica Neue" w:cs="Helvetica Neue"/>
       <w:b/>
-      <w:smallCaps/>
+      <w:caps/>
       <w:sz w:val="28"/>
       <w:szCs w:val="28"/>
     </w:rPr>
@@ -6148,6 +5418,48 @@
       <w:sz w:val="18"/>
       <w:szCs w:val="18"/>
     </w:rPr>
+  </w:style>
+  <w:style w:type="paragraph" w:styleId="Header">
+    <w:name w:val="header"/>
+    <w:basedOn w:val="Normal"/>
+    <w:link w:val="HeaderChar"/>
+    <w:uiPriority w:val="99"/>
+    <w:unhideWhenUsed/>
+    <w:rsid w:val="009529BF"/>
+    <w:pPr>
+      <w:tabs>
+        <w:tab w:val="center" w:pos="4513"/>
+        <w:tab w:val="right" w:pos="9026"/>
+      </w:tabs>
+    </w:pPr>
+  </w:style>
+  <w:style w:type="character" w:customStyle="1" w:styleId="HeaderChar">
+    <w:name w:val="Header Char"/>
+    <w:basedOn w:val="DefaultParagraphFont"/>
+    <w:link w:val="Header"/>
+    <w:uiPriority w:val="99"/>
+    <w:rsid w:val="009529BF"/>
+  </w:style>
+  <w:style w:type="paragraph" w:styleId="Footer">
+    <w:name w:val="footer"/>
+    <w:basedOn w:val="Normal"/>
+    <w:link w:val="FooterChar"/>
+    <w:uiPriority w:val="99"/>
+    <w:unhideWhenUsed/>
+    <w:rsid w:val="009529BF"/>
+    <w:pPr>
+      <w:tabs>
+        <w:tab w:val="center" w:pos="4513"/>
+        <w:tab w:val="right" w:pos="9026"/>
+      </w:tabs>
+    </w:pPr>
+  </w:style>
+  <w:style w:type="character" w:customStyle="1" w:styleId="FooterChar">
+    <w:name w:val="Footer Char"/>
+    <w:basedOn w:val="DefaultParagraphFont"/>
+    <w:link w:val="Footer"/>
+    <w:uiPriority w:val="99"/>
+    <w:rsid w:val="009529BF"/>
   </w:style>
 </w:styles>
 </file>
@@ -6477,7 +5789,7 @@
 </file>
 
 <file path=customXml/itemProps1.xml><?xml version="1.0" encoding="utf-8"?>
-<ds:datastoreItem xmlns:ds="http://schemas.openxmlformats.org/officeDocument/2006/customXml" ds:itemID="{31827045-AEE7-4141-96F9-B7FE9E9C17F9}">
+<ds:datastoreItem xmlns:ds="http://schemas.openxmlformats.org/officeDocument/2006/customXml" ds:itemID="{21F6B4BB-1121-4217-9EC2-966A2C37EC94}">
   <ds:schemaRefs>
     <ds:schemaRef ds:uri="http://schemas.openxmlformats.org/officeDocument/2006/bibliography"/>
   </ds:schemaRefs>

</xml_diff>